<commit_message>
Update team roles to only team manager
</commit_message>
<xml_diff>
--- a/TeamCharter.docx
+++ b/TeamCharter.docx
@@ -140,13 +140,7 @@
     </w:p>
     <w:p>
       <w:r>
-        <w:t>I’m currently a research technician at Fred Hutchinson Cancer Research doing primarily molecular biology and animal surgery. I was initially premed through college, which is why my background is in life sciences. I was exposed more and more frequently to c</w:t>
-      </w:r>
-      <w:r>
-        <w:t>omputer programming via data analysis, which ignited an interest to know more about such an interesting and versatile field. I have 6 courses left in my MS in Computer Science degree and am focusing on a mix between software engineering and data science co</w:t>
-      </w:r>
-      <w:r>
-        <w:t>urses.</w:t>
+        <w:t>I’m currently a research technician at Fred Hutchinson Cancer Research doing primarily molecular biology and animal surgery. I was initially premed through college, which is why my background is in life sciences. I was exposed more and more frequently to computer programming via data analysis, which ignited an interest to know more about such an interesting and versatile field. I have 6 courses left in my MS in Computer Science degree and am focusing on a mix between software engineering and data science courses.</w:t>
       </w:r>
     </w:p>
     <w:p>
@@ -155,12 +149,7 @@
       </w:r>
       <w:proofErr w:type="spellStart"/>
       <w:r>
-        <w:t>homebre</w:t>
-      </w:r>
-      <w:bookmarkStart w:id="3" w:name="_GoBack"/>
-      <w:bookmarkEnd w:id="3"/>
-      <w:r>
-        <w:t>wing</w:t>
+        <w:t>homebrewing</w:t>
       </w:r>
       <w:proofErr w:type="spellEnd"/>
       <w:r>
@@ -230,10 +219,7 @@
     </w:p>
     <w:p>
       <w:r>
-        <w:t>I’m an embedded systems developer, originally from Michigan. I’m more than half</w:t>
-      </w:r>
-      <w:r>
-        <w:t xml:space="preserve"> way done with my CS degree from JHU. I’m on the tail end of being a millennial (depending on your definition) - though I do remember life before the internet!</w:t>
+        <w:t>I’m an embedded systems developer, originally from Michigan. I’m more than half way done with my CS degree from JHU. I’m on the tail end of being a millennial (depending on your definition) - though I do remember life before the internet!</w:t>
       </w:r>
     </w:p>
     <w:p/>
@@ -300,10 +286,7 @@
     </w:p>
     <w:p>
       <w:r>
-        <w:t>I have over 15 years of experience in software quality assurance much of which was in</w:t>
-      </w:r>
-      <w:r>
-        <w:t xml:space="preserve"> testing computer games. Currently I work at G2 Web Services where I validate software used by the financial services industry. I anticipate earning my Masters in Information Systems Engineering after this semester. </w:t>
+        <w:t xml:space="preserve">I have over 15 years of experience in software quality assurance much of which was in testing computer games. Currently I work at G2 Web Services where I validate software used by the financial services industry. I anticipate earning my Masters in Information Systems Engineering after this semester. </w:t>
       </w:r>
     </w:p>
     <w:p/>
@@ -312,8 +295,8 @@
         <w:pStyle w:val="Heading2"/>
         <w:contextualSpacing w:val="0"/>
       </w:pPr>
-      <w:bookmarkStart w:id="4" w:name="h.frluiuqdjp0w" w:colFirst="0" w:colLast="0"/>
-      <w:bookmarkEnd w:id="4"/>
+      <w:bookmarkStart w:id="3" w:name="h.frluiuqdjp0w" w:colFirst="0" w:colLast="0"/>
+      <w:bookmarkEnd w:id="3"/>
       <w:r>
         <w:lastRenderedPageBreak/>
         <w:t>Team Decisions:</w:t>
@@ -324,24 +307,15 @@
         <w:pStyle w:val="Subtitle"/>
         <w:contextualSpacing w:val="0"/>
       </w:pPr>
-      <w:bookmarkStart w:id="5" w:name="h.bf7tab4zlenp" w:colFirst="0" w:colLast="0"/>
-      <w:bookmarkEnd w:id="5"/>
-      <w:r>
-        <w:t>How</w:t>
-      </w:r>
-      <w:r>
-        <w:t xml:space="preserve"> the team will make</w:t>
-      </w:r>
-      <w:r>
-        <w:t xml:space="preserve"> decisions and how issues and conflicts will be resolved.</w:t>
-      </w:r>
-    </w:p>
-    <w:p>
-      <w:r>
-        <w:t xml:space="preserve">Decisions can be made by any member of the group. Improvements may be suggested by anyone. If there is a dispute over the best way to move forward then we can vote (there are three of us so it will </w:t>
-      </w:r>
-      <w:r>
-        <w:t>never tie).</w:t>
+      <w:bookmarkStart w:id="4" w:name="h.bf7tab4zlenp" w:colFirst="0" w:colLast="0"/>
+      <w:bookmarkEnd w:id="4"/>
+      <w:r>
+        <w:t>How the team will make decisions and how issues and conflicts will be resolved.</w:t>
+      </w:r>
+    </w:p>
+    <w:p>
+      <w:r>
+        <w:t>Decisions can be made by any member of the group. Improvements may be suggested by anyone. If there is a dispute over the best way to move forward then we can vote (there are three of us so it will never tie).</w:t>
       </w:r>
     </w:p>
     <w:p/>
@@ -353,79 +327,39 @@
           <w:sz w:val="26"/>
           <w:szCs w:val="26"/>
         </w:rPr>
-        <w:t>Team Roles:</w:t>
-      </w:r>
-    </w:p>
-    <w:p>
+        <w:t>Manager role</w:t>
+      </w:r>
       <w:r>
         <w:rPr>
           <w:rFonts w:ascii="Trebuchet MS" w:eastAsia="Trebuchet MS" w:hAnsi="Trebuchet MS" w:cs="Trebuchet MS"/>
-          <w:i/>
-          <w:color w:val="666666"/>
+          <w:b/>
+          <w:sz w:val="26"/>
+          <w:szCs w:val="26"/>
         </w:rPr>
-        <w:t>How</w:t>
-      </w:r>
-      <w:r>
-        <w:rPr>
-          <w:rFonts w:ascii="Trebuchet MS" w:eastAsia="Trebuchet MS" w:hAnsi="Trebuchet MS" w:cs="Trebuchet MS"/>
-          <w:i/>
-          <w:color w:val="666666"/>
-        </w:rPr>
-        <w:t xml:space="preserve"> the team will loosely divide up the workload for the project</w:t>
-      </w:r>
-    </w:p>
-    <w:p/>
-    <w:p>
-      <w:r>
-        <w:t xml:space="preserve">While the workload can be divided equally and each person will contribute to all aspects, we think it is wise to have someone responsible for specific parts to make </w:t>
-      </w:r>
-      <w:r>
-        <w:t xml:space="preserve">sure things are standardized. </w:t>
-      </w:r>
-    </w:p>
-    <w:p/>
-    <w:p>
-      <w:pPr>
-        <w:ind w:left="720"/>
-      </w:pPr>
-      <w:r>
-        <w:t>Lead</w:t>
-      </w:r>
-      <w:r>
-        <w:t xml:space="preserve"> programmer </w:t>
-      </w:r>
-    </w:p>
-    <w:p>
-      <w:pPr>
-        <w:ind w:left="720"/>
-      </w:pPr>
-      <w:r>
-        <w:t>Standardize all the code so that it’s readable and functional regardless of who wrote it.</w:t>
-      </w:r>
-    </w:p>
-    <w:p>
-      <w:pPr>
-        <w:ind w:left="720"/>
-      </w:pPr>
-    </w:p>
-    <w:p>
-      <w:pPr>
-        <w:ind w:left="720"/>
-      </w:pPr>
-      <w:r>
-        <w:t>Project Manager - Dan</w:t>
-      </w:r>
-    </w:p>
-    <w:p>
-      <w:pPr>
-        <w:ind w:left="720"/>
-      </w:pPr>
-      <w:r>
-        <w:t>K</w:t>
-      </w:r>
-      <w:r>
-        <w:t>eeping team aware of upcoming due dates. Ensure that we get deliverables in on time. Submitting final documents to blackboard.</w:t>
-      </w:r>
+        <w:t>:</w:t>
+      </w:r>
+    </w:p>
+    <w:p>
+      <w:r>
+        <w:t xml:space="preserve">While the workload can be divided equally and each person will contribute to all aspects, </w:t>
+      </w:r>
+      <w:r>
+        <w:t xml:space="preserve">Dan will </w:t>
+      </w:r>
+      <w:r>
+        <w:t xml:space="preserve">responsible for </w:t>
+      </w:r>
+      <w:r>
+        <w:t>s</w:t>
+      </w:r>
+      <w:r>
+        <w:t>ubmitting final documents to blackboard</w:t>
+      </w:r>
+      <w:r>
+        <w:t>.</w:t>
+      </w:r>
+      <w:bookmarkStart w:id="5" w:name="_GoBack"/>
+      <w:bookmarkEnd w:id="5"/>
     </w:p>
     <w:p/>
     <w:p>

</xml_diff>

<commit_message>
fixed a typo and created the final project folder
</commit_message>
<xml_diff>
--- a/TeamCharter.docx
+++ b/TeamCharter.docx
@@ -1,6 +1,6 @@
 
 <file path=word/document.xml><?xml version="1.0" encoding="utf-8"?>
-<w:document xmlns:wpc="http://schemas.microsoft.com/office/word/2010/wordprocessingCanvas" xmlns:mc="http://schemas.openxmlformats.org/markup-compatibility/2006" xmlns:o="urn:schemas-microsoft-com:office:office" xmlns:r="http://schemas.openxmlformats.org/officeDocument/2006/relationships" xmlns:m="http://schemas.openxmlformats.org/officeDocument/2006/math" xmlns:v="urn:schemas-microsoft-com:vml" xmlns:wp14="http://schemas.microsoft.com/office/word/2010/wordprocessingDrawing" xmlns:wp="http://schemas.openxmlformats.org/drawingml/2006/wordprocessingDrawing" xmlns:w10="urn:schemas-microsoft-com:office:word" xmlns:w="http://schemas.openxmlformats.org/wordprocessingml/2006/main" xmlns:w14="http://schemas.microsoft.com/office/word/2010/wordml" xmlns:w15="http://schemas.microsoft.com/office/word/2012/wordml" xmlns:wpg="http://schemas.microsoft.com/office/word/2010/wordprocessingGroup" xmlns:wpi="http://schemas.microsoft.com/office/word/2010/wordprocessingInk" xmlns:wne="http://schemas.microsoft.com/office/word/2006/wordml" xmlns:wps="http://schemas.microsoft.com/office/word/2010/wordprocessingShape" mc:Ignorable="w14 w15 wp14">
+<w:document xmlns:wpc="http://schemas.microsoft.com/office/word/2010/wordprocessingCanvas" xmlns:mo="http://schemas.microsoft.com/office/mac/office/2008/main" xmlns:mc="http://schemas.openxmlformats.org/markup-compatibility/2006" xmlns:mv="urn:schemas-microsoft-com:mac:vml" xmlns:o="urn:schemas-microsoft-com:office:office" xmlns:r="http://schemas.openxmlformats.org/officeDocument/2006/relationships" xmlns:m="http://schemas.openxmlformats.org/officeDocument/2006/math" xmlns:v="urn:schemas-microsoft-com:vml" xmlns:wp14="http://schemas.microsoft.com/office/word/2010/wordprocessingDrawing" xmlns:wp="http://schemas.openxmlformats.org/drawingml/2006/wordprocessingDrawing" xmlns:w10="urn:schemas-microsoft-com:office:word" xmlns:w="http://schemas.openxmlformats.org/wordprocessingml/2006/main" xmlns:w14="http://schemas.microsoft.com/office/word/2010/wordml" xmlns:wpg="http://schemas.microsoft.com/office/word/2010/wordprocessingGroup" xmlns:wpi="http://schemas.microsoft.com/office/word/2010/wordprocessingInk" xmlns:wne="http://schemas.microsoft.com/office/word/2006/wordml" xmlns:wps="http://schemas.microsoft.com/office/word/2010/wordprocessingShape" mc:Ignorable="w14 wp14">
   <w:background w:color="FFFFFF"/>
   <w:body>
     <w:p>
@@ -16,7 +16,7 @@
           <w:noProof/>
         </w:rPr>
         <w:drawing>
-          <wp:inline distT="114300" distB="114300" distL="114300" distR="114300">
+          <wp:inline distT="114300" distB="114300" distL="114300" distR="114300" wp14:anchorId="121C3C3B" wp14:editId="603F636C">
             <wp:extent cx="1533706" cy="1178799"/>
             <wp:effectExtent l="0" t="0" r="0" b="0"/>
             <wp:docPr id="3" name="image06.png" descr="Picture2.png"/>
@@ -29,7 +29,7 @@
                     <pic:cNvPicPr preferRelativeResize="0"/>
                   </pic:nvPicPr>
                   <pic:blipFill>
-                    <a:blip r:embed="rId4"/>
+                    <a:blip r:embed="rId5"/>
                     <a:srcRect/>
                     <a:stretch>
                       <a:fillRect/>
@@ -83,7 +83,7 @@
           <w:noProof/>
         </w:rPr>
         <w:drawing>
-          <wp:anchor distT="114300" distB="114300" distL="114300" distR="114300" simplePos="0" relativeHeight="251658240" behindDoc="0" locked="0" layoutInCell="0" hidden="0" allowOverlap="0">
+          <wp:anchor distT="114300" distB="114300" distL="114300" distR="114300" simplePos="0" relativeHeight="251658240" behindDoc="0" locked="0" layoutInCell="0" hidden="0" allowOverlap="0" wp14:anchorId="7AD604B7" wp14:editId="7F7FE28D">
             <wp:simplePos x="0" y="0"/>
             <wp:positionH relativeFrom="margin">
               <wp:posOffset>-114299</wp:posOffset>
@@ -104,7 +104,7 @@
                     <pic:cNvPicPr preferRelativeResize="0"/>
                   </pic:nvPicPr>
                   <pic:blipFill>
-                    <a:blip r:embed="rId5"/>
+                    <a:blip r:embed="rId6"/>
                     <a:srcRect/>
                     <a:stretch>
                       <a:fillRect/>
@@ -145,15 +145,7 @@
     </w:p>
     <w:p>
       <w:r>
-        <w:t xml:space="preserve">Personal - My wife and I are expecting our first baby in august, which we’re pumped/nervous about. I also enjoy </w:t>
-      </w:r>
-      <w:proofErr w:type="spellStart"/>
-      <w:r>
-        <w:t>homebrewing</w:t>
-      </w:r>
-      <w:proofErr w:type="spellEnd"/>
-      <w:r>
-        <w:t xml:space="preserve"> in what little spare time I have left.</w:t>
+        <w:t>Personal - My wife and I are expecting our first baby in august, which we’re pumped/nervous about. I also enjoy homebrewing in what little spare time I have left.</w:t>
       </w:r>
     </w:p>
     <w:p/>
@@ -163,7 +155,7 @@
           <w:noProof/>
         </w:rPr>
         <w:drawing>
-          <wp:anchor distT="114300" distB="114300" distL="114300" distR="114300" simplePos="0" relativeHeight="251659264" behindDoc="0" locked="0" layoutInCell="0" hidden="0" allowOverlap="0">
+          <wp:anchor distT="114300" distB="114300" distL="114300" distR="114300" simplePos="0" relativeHeight="251659264" behindDoc="0" locked="0" layoutInCell="0" hidden="0" allowOverlap="0" wp14:anchorId="68234803" wp14:editId="2C8E809F">
             <wp:simplePos x="0" y="0"/>
             <wp:positionH relativeFrom="margin">
               <wp:posOffset>-114299</wp:posOffset>
@@ -184,7 +176,7 @@
                     <pic:cNvPicPr preferRelativeResize="0"/>
                   </pic:nvPicPr>
                   <pic:blipFill>
-                    <a:blip r:embed="rId6"/>
+                    <a:blip r:embed="rId7"/>
                     <a:srcRect l="39262" t="29526" r="49679" b="52284"/>
                     <a:stretch>
                       <a:fillRect/>
@@ -230,7 +222,7 @@
           <w:noProof/>
         </w:rPr>
         <w:drawing>
-          <wp:anchor distT="114300" distB="114300" distL="114300" distR="114300" simplePos="0" relativeHeight="251660288" behindDoc="0" locked="0" layoutInCell="0" hidden="0" allowOverlap="0">
+          <wp:anchor distT="114300" distB="114300" distL="114300" distR="114300" simplePos="0" relativeHeight="251660288" behindDoc="0" locked="0" layoutInCell="0" hidden="0" allowOverlap="0" wp14:anchorId="71E90BF5" wp14:editId="147C98B0">
             <wp:simplePos x="0" y="0"/>
             <wp:positionH relativeFrom="margin">
               <wp:posOffset>-114299</wp:posOffset>
@@ -251,7 +243,7 @@
                     <pic:cNvPicPr preferRelativeResize="0"/>
                   </pic:nvPicPr>
                   <pic:blipFill>
-                    <a:blip r:embed="rId7"/>
+                    <a:blip r:embed="rId8"/>
                     <a:srcRect/>
                     <a:stretch>
                       <a:fillRect/>
@@ -344,22 +336,22 @@
         <w:t xml:space="preserve">While the workload can be divided equally and each person will contribute to all aspects, </w:t>
       </w:r>
       <w:r>
-        <w:t xml:space="preserve">Dan will </w:t>
-      </w:r>
-      <w:r>
-        <w:t xml:space="preserve">responsible for </w:t>
-      </w:r>
-      <w:r>
-        <w:t>s</w:t>
-      </w:r>
-      <w:r>
-        <w:t>ubmitting final documents to blackboard</w:t>
-      </w:r>
-      <w:r>
-        <w:t>.</w:t>
+        <w:t>Dan will</w:t>
+      </w:r>
+      <w:r>
+        <w:t xml:space="preserve"> be</w:t>
       </w:r>
       <w:bookmarkStart w:id="5" w:name="_GoBack"/>
       <w:bookmarkEnd w:id="5"/>
+      <w:r>
+        <w:t xml:space="preserve"> </w:t>
+      </w:r>
+      <w:r>
+        <w:t xml:space="preserve">responsible for </w:t>
+      </w:r>
+      <w:r>
+        <w:t>submitting final documents to blackboard.</w:t>
+      </w:r>
     </w:p>
     <w:p/>
     <w:p>
@@ -380,25 +372,7 @@
           <w:i/>
           <w:color w:val="666666"/>
         </w:rPr>
-        <w:t xml:space="preserve">We will use </w:t>
-      </w:r>
-      <w:proofErr w:type="spellStart"/>
-      <w:r>
-        <w:rPr>
-          <w:rFonts w:ascii="Trebuchet MS" w:eastAsia="Trebuchet MS" w:hAnsi="Trebuchet MS" w:cs="Trebuchet MS"/>
-          <w:i/>
-          <w:color w:val="666666"/>
-        </w:rPr>
-        <w:t>github</w:t>
-      </w:r>
-      <w:proofErr w:type="spellEnd"/>
-      <w:r>
-        <w:rPr>
-          <w:rFonts w:ascii="Trebuchet MS" w:eastAsia="Trebuchet MS" w:hAnsi="Trebuchet MS" w:cs="Trebuchet MS"/>
-          <w:i/>
-          <w:color w:val="666666"/>
-        </w:rPr>
-        <w:t xml:space="preserve"> to keep a central repository of documents.</w:t>
+        <w:t>We will use github to keep a central repository of documents.</w:t>
       </w:r>
     </w:p>
     <w:p/>
@@ -411,7 +385,7 @@
       <w:r>
         <w:t xml:space="preserve">Chip - </w:t>
       </w:r>
-      <w:hyperlink r:id="rId8">
+      <w:hyperlink r:id="rId9">
         <w:r>
           <w:rPr>
             <w:color w:val="1155CC"/>
@@ -425,7 +399,7 @@
       <w:r>
         <w:t xml:space="preserve">Dan - </w:t>
       </w:r>
-      <w:hyperlink r:id="rId9">
+      <w:hyperlink r:id="rId10">
         <w:r>
           <w:rPr>
             <w:color w:val="1155CC"/>
@@ -442,7 +416,7 @@
       <w:r>
         <w:t xml:space="preserve">Dave - </w:t>
       </w:r>
-      <w:hyperlink r:id="rId10">
+      <w:hyperlink r:id="rId11">
         <w:r>
           <w:rPr>
             <w:color w:val="1155CC"/>
@@ -467,7 +441,7 @@
 </file>
 
 <file path=word/styles.xml><?xml version="1.0" encoding="utf-8"?>
-<w:styles xmlns:mc="http://schemas.openxmlformats.org/markup-compatibility/2006" xmlns:r="http://schemas.openxmlformats.org/officeDocument/2006/relationships" xmlns:w="http://schemas.openxmlformats.org/wordprocessingml/2006/main" xmlns:w14="http://schemas.microsoft.com/office/word/2010/wordml" xmlns:w15="http://schemas.microsoft.com/office/word/2012/wordml" mc:Ignorable="w14 w15">
+<w:styles xmlns:mc="http://schemas.openxmlformats.org/markup-compatibility/2006" xmlns:r="http://schemas.openxmlformats.org/officeDocument/2006/relationships" xmlns:w="http://schemas.openxmlformats.org/wordprocessingml/2006/main" xmlns:w14="http://schemas.microsoft.com/office/word/2010/wordml" mc:Ignorable="w14">
   <w:docDefaults>
     <w:rPrDefault>
       <w:rPr>
@@ -484,378 +458,153 @@
       </w:pPr>
     </w:pPrDefault>
   </w:docDefaults>
-  <w:latentStyles w:defLockedState="0" w:defUIPriority="99" w:defSemiHidden="0" w:defUnhideWhenUsed="0" w:defQFormat="0" w:count="371">
-    <w:lsdException w:name="Normal" w:uiPriority="0" w:qFormat="1"/>
-    <w:lsdException w:name="heading 1" w:uiPriority="9" w:qFormat="1"/>
-    <w:lsdException w:name="heading 2" w:semiHidden="1" w:uiPriority="9" w:unhideWhenUsed="1" w:qFormat="1"/>
-    <w:lsdException w:name="heading 3" w:semiHidden="1" w:uiPriority="9" w:unhideWhenUsed="1" w:qFormat="1"/>
-    <w:lsdException w:name="heading 4" w:semiHidden="1" w:uiPriority="9" w:unhideWhenUsed="1" w:qFormat="1"/>
-    <w:lsdException w:name="heading 5" w:semiHidden="1" w:uiPriority="9" w:unhideWhenUsed="1" w:qFormat="1"/>
-    <w:lsdException w:name="heading 6" w:semiHidden="1" w:uiPriority="9" w:unhideWhenUsed="1" w:qFormat="1"/>
-    <w:lsdException w:name="heading 7" w:semiHidden="1" w:uiPriority="9" w:unhideWhenUsed="1" w:qFormat="1"/>
-    <w:lsdException w:name="heading 8" w:semiHidden="1" w:uiPriority="9" w:unhideWhenUsed="1" w:qFormat="1"/>
-    <w:lsdException w:name="heading 9" w:semiHidden="1" w:uiPriority="9" w:unhideWhenUsed="1" w:qFormat="1"/>
-    <w:lsdException w:name="index 1" w:semiHidden="1" w:unhideWhenUsed="1"/>
-    <w:lsdException w:name="index 2" w:semiHidden="1" w:unhideWhenUsed="1"/>
-    <w:lsdException w:name="index 3" w:semiHidden="1" w:unhideWhenUsed="1"/>
-    <w:lsdException w:name="index 4" w:semiHidden="1" w:unhideWhenUsed="1"/>
-    <w:lsdException w:name="index 5" w:semiHidden="1" w:unhideWhenUsed="1"/>
-    <w:lsdException w:name="index 6" w:semiHidden="1" w:unhideWhenUsed="1"/>
-    <w:lsdException w:name="index 7" w:semiHidden="1" w:unhideWhenUsed="1"/>
-    <w:lsdException w:name="index 8" w:semiHidden="1" w:unhideWhenUsed="1"/>
-    <w:lsdException w:name="index 9" w:semiHidden="1" w:unhideWhenUsed="1"/>
-    <w:lsdException w:name="toc 1" w:semiHidden="1" w:uiPriority="39" w:unhideWhenUsed="1"/>
-    <w:lsdException w:name="toc 2" w:semiHidden="1" w:uiPriority="39" w:unhideWhenUsed="1"/>
-    <w:lsdException w:name="toc 3" w:semiHidden="1" w:uiPriority="39" w:unhideWhenUsed="1"/>
-    <w:lsdException w:name="toc 4" w:semiHidden="1" w:uiPriority="39" w:unhideWhenUsed="1"/>
-    <w:lsdException w:name="toc 5" w:semiHidden="1" w:uiPriority="39" w:unhideWhenUsed="1"/>
-    <w:lsdException w:name="toc 6" w:semiHidden="1" w:uiPriority="39" w:unhideWhenUsed="1"/>
-    <w:lsdException w:name="toc 7" w:semiHidden="1" w:uiPriority="39" w:unhideWhenUsed="1"/>
-    <w:lsdException w:name="toc 8" w:semiHidden="1" w:uiPriority="39" w:unhideWhenUsed="1"/>
-    <w:lsdException w:name="toc 9" w:semiHidden="1" w:uiPriority="39" w:unhideWhenUsed="1"/>
-    <w:lsdException w:name="Normal Indent" w:semiHidden="1" w:unhideWhenUsed="1"/>
-    <w:lsdException w:name="footnote text" w:semiHidden="1" w:unhideWhenUsed="1"/>
-    <w:lsdException w:name="annotation text" w:semiHidden="1" w:unhideWhenUsed="1"/>
-    <w:lsdException w:name="header" w:semiHidden="1" w:unhideWhenUsed="1"/>
-    <w:lsdException w:name="footer" w:semiHidden="1" w:unhideWhenUsed="1"/>
-    <w:lsdException w:name="index heading" w:semiHidden="1" w:unhideWhenUsed="1"/>
-    <w:lsdException w:name="caption" w:semiHidden="1" w:uiPriority="35" w:unhideWhenUsed="1" w:qFormat="1"/>
-    <w:lsdException w:name="table of figures" w:semiHidden="1" w:unhideWhenUsed="1"/>
-    <w:lsdException w:name="envelope address" w:semiHidden="1" w:unhideWhenUsed="1"/>
-    <w:lsdException w:name="envelope return" w:semiHidden="1" w:unhideWhenUsed="1"/>
-    <w:lsdException w:name="footnote reference" w:semiHidden="1" w:unhideWhenUsed="1"/>
-    <w:lsdException w:name="annotation reference" w:semiHidden="1" w:unhideWhenUsed="1"/>
-    <w:lsdException w:name="line number" w:semiHidden="1" w:unhideWhenUsed="1"/>
-    <w:lsdException w:name="page number" w:semiHidden="1" w:unhideWhenUsed="1"/>
-    <w:lsdException w:name="endnote reference" w:semiHidden="1" w:unhideWhenUsed="1"/>
-    <w:lsdException w:name="endnote text" w:semiHidden="1" w:unhideWhenUsed="1"/>
-    <w:lsdException w:name="table of authorities" w:semiHidden="1" w:unhideWhenUsed="1"/>
-    <w:lsdException w:name="macro" w:semiHidden="1" w:unhideWhenUsed="1"/>
-    <w:lsdException w:name="toa heading" w:semiHidden="1" w:unhideWhenUsed="1"/>
-    <w:lsdException w:name="List" w:semiHidden="1" w:unhideWhenUsed="1"/>
-    <w:lsdException w:name="List Bullet" w:semiHidden="1" w:unhideWhenUsed="1"/>
-    <w:lsdException w:name="List Number" w:semiHidden="1" w:unhideWhenUsed="1"/>
-    <w:lsdException w:name="List 2" w:semiHidden="1" w:unhideWhenUsed="1"/>
-    <w:lsdException w:name="List 3" w:semiHidden="1" w:unhideWhenUsed="1"/>
-    <w:lsdException w:name="List 4" w:semiHidden="1" w:unhideWhenUsed="1"/>
-    <w:lsdException w:name="List 5" w:semiHidden="1" w:unhideWhenUsed="1"/>
-    <w:lsdException w:name="List Bullet 2" w:semiHidden="1" w:unhideWhenUsed="1"/>
-    <w:lsdException w:name="List Bullet 3" w:semiHidden="1" w:unhideWhenUsed="1"/>
-    <w:lsdException w:name="List Bullet 4" w:semiHidden="1" w:unhideWhenUsed="1"/>
-    <w:lsdException w:name="List Bullet 5" w:semiHidden="1" w:unhideWhenUsed="1"/>
-    <w:lsdException w:name="List Number 2" w:semiHidden="1" w:unhideWhenUsed="1"/>
-    <w:lsdException w:name="List Number 3" w:semiHidden="1" w:unhideWhenUsed="1"/>
-    <w:lsdException w:name="List Number 4" w:semiHidden="1" w:unhideWhenUsed="1"/>
-    <w:lsdException w:name="List Number 5" w:semiHidden="1" w:unhideWhenUsed="1"/>
-    <w:lsdException w:name="Title" w:uiPriority="10" w:qFormat="1"/>
-    <w:lsdException w:name="Closing" w:semiHidden="1" w:unhideWhenUsed="1"/>
-    <w:lsdException w:name="Signature" w:semiHidden="1" w:unhideWhenUsed="1"/>
-    <w:lsdException w:name="Default Paragraph Font" w:semiHidden="1" w:uiPriority="1" w:unhideWhenUsed="1"/>
-    <w:lsdException w:name="Body Text" w:semiHidden="1" w:unhideWhenUsed="1"/>
-    <w:lsdException w:name="Body Text Indent" w:semiHidden="1" w:unhideWhenUsed="1"/>
-    <w:lsdException w:name="List Continue" w:semiHidden="1" w:unhideWhenUsed="1"/>
-    <w:lsdException w:name="List Continue 2" w:semiHidden="1" w:unhideWhenUsed="1"/>
-    <w:lsdException w:name="List Continue 3" w:semiHidden="1" w:unhideWhenUsed="1"/>
-    <w:lsdException w:name="List Continue 4" w:semiHidden="1" w:unhideWhenUsed="1"/>
-    <w:lsdException w:name="List Continue 5" w:semiHidden="1" w:unhideWhenUsed="1"/>
-    <w:lsdException w:name="Message Header" w:semiHidden="1" w:unhideWhenUsed="1"/>
-    <w:lsdException w:name="Subtitle" w:uiPriority="11" w:qFormat="1"/>
-    <w:lsdException w:name="Salutation" w:semiHidden="1" w:unhideWhenUsed="1"/>
-    <w:lsdException w:name="Date" w:semiHidden="1" w:unhideWhenUsed="1"/>
-    <w:lsdException w:name="Body Text First Indent" w:semiHidden="1" w:unhideWhenUsed="1"/>
-    <w:lsdException w:name="Body Text First Indent 2" w:semiHidden="1" w:unhideWhenUsed="1"/>
-    <w:lsdException w:name="Note Heading" w:semiHidden="1" w:unhideWhenUsed="1"/>
-    <w:lsdException w:name="Body Text 2" w:semiHidden="1" w:unhideWhenUsed="1"/>
-    <w:lsdException w:name="Body Text 3" w:semiHidden="1" w:unhideWhenUsed="1"/>
-    <w:lsdException w:name="Body Text Indent 2" w:semiHidden="1" w:unhideWhenUsed="1"/>
-    <w:lsdException w:name="Body Text Indent 3" w:semiHidden="1" w:unhideWhenUsed="1"/>
-    <w:lsdException w:name="Block Text" w:semiHidden="1" w:unhideWhenUsed="1"/>
-    <w:lsdException w:name="Hyperlink" w:semiHidden="1" w:unhideWhenUsed="1"/>
-    <w:lsdException w:name="FollowedHyperlink" w:semiHidden="1" w:unhideWhenUsed="1"/>
-    <w:lsdException w:name="Strong" w:uiPriority="22" w:qFormat="1"/>
-    <w:lsdException w:name="Emphasis" w:uiPriority="20" w:qFormat="1"/>
-    <w:lsdException w:name="Document Map" w:semiHidden="1" w:unhideWhenUsed="1"/>
-    <w:lsdException w:name="Plain Text" w:semiHidden="1" w:unhideWhenUsed="1"/>
-    <w:lsdException w:name="E-mail Signature" w:semiHidden="1" w:unhideWhenUsed="1"/>
-    <w:lsdException w:name="HTML Top of Form" w:semiHidden="1" w:unhideWhenUsed="1"/>
-    <w:lsdException w:name="HTML Bottom of Form" w:semiHidden="1" w:unhideWhenUsed="1"/>
-    <w:lsdException w:name="Normal (Web)" w:semiHidden="1" w:unhideWhenUsed="1"/>
-    <w:lsdException w:name="HTML Acronym" w:semiHidden="1" w:unhideWhenUsed="1"/>
-    <w:lsdException w:name="HTML Address" w:semiHidden="1" w:unhideWhenUsed="1"/>
-    <w:lsdException w:name="HTML Cite" w:semiHidden="1" w:unhideWhenUsed="1"/>
-    <w:lsdException w:name="HTML Code" w:semiHidden="1" w:unhideWhenUsed="1"/>
-    <w:lsdException w:name="HTML Definition" w:semiHidden="1" w:unhideWhenUsed="1"/>
-    <w:lsdException w:name="HTML Keyboard" w:semiHidden="1" w:unhideWhenUsed="1"/>
-    <w:lsdException w:name="HTML Preformatted" w:semiHidden="1" w:unhideWhenUsed="1"/>
-    <w:lsdException w:name="HTML Sample" w:semiHidden="1" w:unhideWhenUsed="1"/>
-    <w:lsdException w:name="HTML Typewriter" w:semiHidden="1" w:unhideWhenUsed="1"/>
-    <w:lsdException w:name="HTML Variable" w:semiHidden="1" w:unhideWhenUsed="1"/>
-    <w:lsdException w:name="Normal Table" w:semiHidden="1" w:unhideWhenUsed="1"/>
-    <w:lsdException w:name="annotation subject" w:semiHidden="1" w:unhideWhenUsed="1"/>
-    <w:lsdException w:name="No List" w:semiHidden="1" w:unhideWhenUsed="1"/>
-    <w:lsdException w:name="Outline List 1" w:semiHidden="1" w:unhideWhenUsed="1"/>
-    <w:lsdException w:name="Outline List 2" w:semiHidden="1" w:unhideWhenUsed="1"/>
-    <w:lsdException w:name="Outline List 3" w:semiHidden="1" w:unhideWhenUsed="1"/>
-    <w:lsdException w:name="Table Simple 1" w:semiHidden="1" w:unhideWhenUsed="1"/>
-    <w:lsdException w:name="Table Simple 2" w:semiHidden="1" w:unhideWhenUsed="1"/>
-    <w:lsdException w:name="Table Simple 3" w:semiHidden="1" w:unhideWhenUsed="1"/>
-    <w:lsdException w:name="Table Classic 1" w:semiHidden="1" w:unhideWhenUsed="1"/>
-    <w:lsdException w:name="Table Classic 2" w:semiHidden="1" w:unhideWhenUsed="1"/>
-    <w:lsdException w:name="Table Classic 3" w:semiHidden="1" w:unhideWhenUsed="1"/>
-    <w:lsdException w:name="Table Classic 4" w:semiHidden="1" w:unhideWhenUsed="1"/>
-    <w:lsdException w:name="Table Colorful 1" w:semiHidden="1" w:unhideWhenUsed="1"/>
-    <w:lsdException w:name="Table Colorful 2" w:semiHidden="1" w:unhideWhenUsed="1"/>
-    <w:lsdException w:name="Table Colorful 3" w:semiHidden="1" w:unhideWhenUsed="1"/>
-    <w:lsdException w:name="Table Columns 1" w:semiHidden="1" w:unhideWhenUsed="1"/>
-    <w:lsdException w:name="Table Columns 2" w:semiHidden="1" w:unhideWhenUsed="1"/>
-    <w:lsdException w:name="Table Columns 3" w:semiHidden="1" w:unhideWhenUsed="1"/>
-    <w:lsdException w:name="Table Columns 4" w:semiHidden="1" w:unhideWhenUsed="1"/>
-    <w:lsdException w:name="Table Columns 5" w:semiHidden="1" w:unhideWhenUsed="1"/>
-    <w:lsdException w:name="Table Grid 1" w:semiHidden="1" w:unhideWhenUsed="1"/>
-    <w:lsdException w:name="Table Grid 2" w:semiHidden="1" w:unhideWhenUsed="1"/>
-    <w:lsdException w:name="Table Grid 3" w:semiHidden="1" w:unhideWhenUsed="1"/>
-    <w:lsdException w:name="Table Grid 4" w:semiHidden="1" w:unhideWhenUsed="1"/>
-    <w:lsdException w:name="Table Grid 5" w:semiHidden="1" w:unhideWhenUsed="1"/>
-    <w:lsdException w:name="Table Grid 6" w:semiHidden="1" w:unhideWhenUsed="1"/>
-    <w:lsdException w:name="Table Grid 7" w:semiHidden="1" w:unhideWhenUsed="1"/>
-    <w:lsdException w:name="Table Grid 8" w:semiHidden="1" w:unhideWhenUsed="1"/>
-    <w:lsdException w:name="Table List 1" w:semiHidden="1" w:unhideWhenUsed="1"/>
-    <w:lsdException w:name="Table List 2" w:semiHidden="1" w:unhideWhenUsed="1"/>
-    <w:lsdException w:name="Table List 3" w:semiHidden="1" w:unhideWhenUsed="1"/>
-    <w:lsdException w:name="Table List 4" w:semiHidden="1" w:unhideWhenUsed="1"/>
-    <w:lsdException w:name="Table List 5" w:semiHidden="1" w:unhideWhenUsed="1"/>
-    <w:lsdException w:name="Table List 6" w:semiHidden="1" w:unhideWhenUsed="1"/>
-    <w:lsdException w:name="Table List 7" w:semiHidden="1" w:unhideWhenUsed="1"/>
-    <w:lsdException w:name="Table List 8" w:semiHidden="1" w:unhideWhenUsed="1"/>
-    <w:lsdException w:name="Table 3D effects 1" w:semiHidden="1" w:unhideWhenUsed="1"/>
-    <w:lsdException w:name="Table 3D effects 2" w:semiHidden="1" w:unhideWhenUsed="1"/>
-    <w:lsdException w:name="Table 3D effects 3" w:semiHidden="1" w:unhideWhenUsed="1"/>
-    <w:lsdException w:name="Table Contemporary" w:semiHidden="1" w:unhideWhenUsed="1"/>
-    <w:lsdException w:name="Table Elegant" w:semiHidden="1" w:unhideWhenUsed="1"/>
-    <w:lsdException w:name="Table Professional" w:semiHidden="1" w:unhideWhenUsed="1"/>
-    <w:lsdException w:name="Table Subtle 1" w:semiHidden="1" w:unhideWhenUsed="1"/>
-    <w:lsdException w:name="Table Subtle 2" w:semiHidden="1" w:unhideWhenUsed="1"/>
-    <w:lsdException w:name="Table Web 1" w:semiHidden="1" w:unhideWhenUsed="1"/>
-    <w:lsdException w:name="Table Web 2" w:semiHidden="1" w:unhideWhenUsed="1"/>
-    <w:lsdException w:name="Table Web 3" w:semiHidden="1" w:unhideWhenUsed="1"/>
-    <w:lsdException w:name="Balloon Text" w:semiHidden="1" w:unhideWhenUsed="1"/>
-    <w:lsdException w:name="Table Grid" w:uiPriority="39"/>
-    <w:lsdException w:name="Table Theme" w:semiHidden="1" w:unhideWhenUsed="1"/>
-    <w:lsdException w:name="Placeholder Text" w:semiHidden="1"/>
-    <w:lsdException w:name="No Spacing" w:uiPriority="1" w:qFormat="1"/>
-    <w:lsdException w:name="Light Shading" w:uiPriority="60"/>
-    <w:lsdException w:name="Light List" w:uiPriority="61"/>
-    <w:lsdException w:name="Light Grid" w:uiPriority="62"/>
-    <w:lsdException w:name="Medium Shading 1" w:uiPriority="63"/>
-    <w:lsdException w:name="Medium Shading 2" w:uiPriority="64"/>
-    <w:lsdException w:name="Medium List 1" w:uiPriority="65"/>
-    <w:lsdException w:name="Medium List 2" w:uiPriority="66"/>
-    <w:lsdException w:name="Medium Grid 1" w:uiPriority="67"/>
-    <w:lsdException w:name="Medium Grid 2" w:uiPriority="68"/>
-    <w:lsdException w:name="Medium Grid 3" w:uiPriority="69"/>
-    <w:lsdException w:name="Dark List" w:uiPriority="70"/>
-    <w:lsdException w:name="Colorful Shading" w:uiPriority="71"/>
-    <w:lsdException w:name="Colorful List" w:uiPriority="72"/>
-    <w:lsdException w:name="Colorful Grid" w:uiPriority="73"/>
-    <w:lsdException w:name="Light Shading Accent 1" w:uiPriority="60"/>
-    <w:lsdException w:name="Light List Accent 1" w:uiPriority="61"/>
-    <w:lsdException w:name="Light Grid Accent 1" w:uiPriority="62"/>
-    <w:lsdException w:name="Medium Shading 1 Accent 1" w:uiPriority="63"/>
-    <w:lsdException w:name="Medium Shading 2 Accent 1" w:uiPriority="64"/>
-    <w:lsdException w:name="Medium List 1 Accent 1" w:uiPriority="65"/>
-    <w:lsdException w:name="Revision" w:semiHidden="1"/>
-    <w:lsdException w:name="List Paragraph" w:uiPriority="34" w:qFormat="1"/>
-    <w:lsdException w:name="Quote" w:uiPriority="29" w:qFormat="1"/>
-    <w:lsdException w:name="Intense Quote" w:uiPriority="30" w:qFormat="1"/>
-    <w:lsdException w:name="Medium List 2 Accent 1" w:uiPriority="66"/>
-    <w:lsdException w:name="Medium Grid 1 Accent 1" w:uiPriority="67"/>
-    <w:lsdException w:name="Medium Grid 2 Accent 1" w:uiPriority="68"/>
-    <w:lsdException w:name="Medium Grid 3 Accent 1" w:uiPriority="69"/>
-    <w:lsdException w:name="Dark List Accent 1" w:uiPriority="70"/>
-    <w:lsdException w:name="Colorful Shading Accent 1" w:uiPriority="71"/>
-    <w:lsdException w:name="Colorful List Accent 1" w:uiPriority="72"/>
-    <w:lsdException w:name="Colorful Grid Accent 1" w:uiPriority="73"/>
-    <w:lsdException w:name="Light Shading Accent 2" w:uiPriority="60"/>
-    <w:lsdException w:name="Light List Accent 2" w:uiPriority="61"/>
-    <w:lsdException w:name="Light Grid Accent 2" w:uiPriority="62"/>
-    <w:lsdException w:name="Medium Shading 1 Accent 2" w:uiPriority="63"/>
-    <w:lsdException w:name="Medium Shading 2 Accent 2" w:uiPriority="64"/>
-    <w:lsdException w:name="Medium List 1 Accent 2" w:uiPriority="65"/>
-    <w:lsdException w:name="Medium List 2 Accent 2" w:uiPriority="66"/>
-    <w:lsdException w:name="Medium Grid 1 Accent 2" w:uiPriority="67"/>
-    <w:lsdException w:name="Medium Grid 2 Accent 2" w:uiPriority="68"/>
-    <w:lsdException w:name="Medium Grid 3 Accent 2" w:uiPriority="69"/>
-    <w:lsdException w:name="Dark List Accent 2" w:uiPriority="70"/>
-    <w:lsdException w:name="Colorful Shading Accent 2" w:uiPriority="71"/>
-    <w:lsdException w:name="Colorful List Accent 2" w:uiPriority="72"/>
-    <w:lsdException w:name="Colorful Grid Accent 2" w:uiPriority="73"/>
-    <w:lsdException w:name="Light Shading Accent 3" w:uiPriority="60"/>
-    <w:lsdException w:name="Light List Accent 3" w:uiPriority="61"/>
-    <w:lsdException w:name="Light Grid Accent 3" w:uiPriority="62"/>
-    <w:lsdException w:name="Medium Shading 1 Accent 3" w:uiPriority="63"/>
-    <w:lsdException w:name="Medium Shading 2 Accent 3" w:uiPriority="64"/>
-    <w:lsdException w:name="Medium List 1 Accent 3" w:uiPriority="65"/>
-    <w:lsdException w:name="Medium List 2 Accent 3" w:uiPriority="66"/>
-    <w:lsdException w:name="Medium Grid 1 Accent 3" w:uiPriority="67"/>
-    <w:lsdException w:name="Medium Grid 2 Accent 3" w:uiPriority="68"/>
-    <w:lsdException w:name="Medium Grid 3 Accent 3" w:uiPriority="69"/>
-    <w:lsdException w:name="Dark List Accent 3" w:uiPriority="70"/>
-    <w:lsdException w:name="Colorful Shading Accent 3" w:uiPriority="71"/>
-    <w:lsdException w:name="Colorful List Accent 3" w:uiPriority="72"/>
-    <w:lsdException w:name="Colorful Grid Accent 3" w:uiPriority="73"/>
-    <w:lsdException w:name="Light Shading Accent 4" w:uiPriority="60"/>
-    <w:lsdException w:name="Light List Accent 4" w:uiPriority="61"/>
-    <w:lsdException w:name="Light Grid Accent 4" w:uiPriority="62"/>
-    <w:lsdException w:name="Medium Shading 1 Accent 4" w:uiPriority="63"/>
-    <w:lsdException w:name="Medium Shading 2 Accent 4" w:uiPriority="64"/>
-    <w:lsdException w:name="Medium List 1 Accent 4" w:uiPriority="65"/>
-    <w:lsdException w:name="Medium List 2 Accent 4" w:uiPriority="66"/>
-    <w:lsdException w:name="Medium Grid 1 Accent 4" w:uiPriority="67"/>
-    <w:lsdException w:name="Medium Grid 2 Accent 4" w:uiPriority="68"/>
-    <w:lsdException w:name="Medium Grid 3 Accent 4" w:uiPriority="69"/>
-    <w:lsdException w:name="Dark List Accent 4" w:uiPriority="70"/>
-    <w:lsdException w:name="Colorful Shading Accent 4" w:uiPriority="71"/>
-    <w:lsdException w:name="Colorful List Accent 4" w:uiPriority="72"/>
-    <w:lsdException w:name="Colorful Grid Accent 4" w:uiPriority="73"/>
-    <w:lsdException w:name="Light Shading Accent 5" w:uiPriority="60"/>
-    <w:lsdException w:name="Light List Accent 5" w:uiPriority="61"/>
-    <w:lsdException w:name="Light Grid Accent 5" w:uiPriority="62"/>
-    <w:lsdException w:name="Medium Shading 1 Accent 5" w:uiPriority="63"/>
-    <w:lsdException w:name="Medium Shading 2 Accent 5" w:uiPriority="64"/>
-    <w:lsdException w:name="Medium List 1 Accent 5" w:uiPriority="65"/>
-    <w:lsdException w:name="Medium List 2 Accent 5" w:uiPriority="66"/>
-    <w:lsdException w:name="Medium Grid 1 Accent 5" w:uiPriority="67"/>
-    <w:lsdException w:name="Medium Grid 2 Accent 5" w:uiPriority="68"/>
-    <w:lsdException w:name="Medium Grid 3 Accent 5" w:uiPriority="69"/>
-    <w:lsdException w:name="Dark List Accent 5" w:uiPriority="70"/>
-    <w:lsdException w:name="Colorful Shading Accent 5" w:uiPriority="71"/>
-    <w:lsdException w:name="Colorful List Accent 5" w:uiPriority="72"/>
-    <w:lsdException w:name="Colorful Grid Accent 5" w:uiPriority="73"/>
-    <w:lsdException w:name="Light Shading Accent 6" w:uiPriority="60"/>
-    <w:lsdException w:name="Light List Accent 6" w:uiPriority="61"/>
-    <w:lsdException w:name="Light Grid Accent 6" w:uiPriority="62"/>
-    <w:lsdException w:name="Medium Shading 1 Accent 6" w:uiPriority="63"/>
-    <w:lsdException w:name="Medium Shading 2 Accent 6" w:uiPriority="64"/>
-    <w:lsdException w:name="Medium List 1 Accent 6" w:uiPriority="65"/>
-    <w:lsdException w:name="Medium List 2 Accent 6" w:uiPriority="66"/>
-    <w:lsdException w:name="Medium Grid 1 Accent 6" w:uiPriority="67"/>
-    <w:lsdException w:name="Medium Grid 2 Accent 6" w:uiPriority="68"/>
-    <w:lsdException w:name="Medium Grid 3 Accent 6" w:uiPriority="69"/>
-    <w:lsdException w:name="Dark List Accent 6" w:uiPriority="70"/>
-    <w:lsdException w:name="Colorful Shading Accent 6" w:uiPriority="71"/>
-    <w:lsdException w:name="Colorful List Accent 6" w:uiPriority="72"/>
-    <w:lsdException w:name="Colorful Grid Accent 6" w:uiPriority="73"/>
-    <w:lsdException w:name="Subtle Emphasis" w:uiPriority="19" w:qFormat="1"/>
-    <w:lsdException w:name="Intense Emphasis" w:uiPriority="21" w:qFormat="1"/>
-    <w:lsdException w:name="Subtle Reference" w:uiPriority="31" w:qFormat="1"/>
-    <w:lsdException w:name="Intense Reference" w:uiPriority="32" w:qFormat="1"/>
-    <w:lsdException w:name="Book Title" w:uiPriority="33" w:qFormat="1"/>
-    <w:lsdException w:name="Bibliography" w:semiHidden="1" w:uiPriority="37" w:unhideWhenUsed="1"/>
-    <w:lsdException w:name="TOC Heading" w:semiHidden="1" w:uiPriority="39" w:unhideWhenUsed="1" w:qFormat="1"/>
-    <w:lsdException w:name="Plain Table 1" w:uiPriority="41"/>
-    <w:lsdException w:name="Plain Table 2" w:uiPriority="42"/>
-    <w:lsdException w:name="Plain Table 3" w:uiPriority="43"/>
-    <w:lsdException w:name="Plain Table 4" w:uiPriority="44"/>
-    <w:lsdException w:name="Plain Table 5" w:uiPriority="45"/>
-    <w:lsdException w:name="Grid Table Light" w:uiPriority="40"/>
-    <w:lsdException w:name="Grid Table 1 Light" w:uiPriority="46"/>
-    <w:lsdException w:name="Grid Table 2" w:uiPriority="47"/>
-    <w:lsdException w:name="Grid Table 3" w:uiPriority="48"/>
-    <w:lsdException w:name="Grid Table 4" w:uiPriority="49"/>
-    <w:lsdException w:name="Grid Table 5 Dark" w:uiPriority="50"/>
-    <w:lsdException w:name="Grid Table 6 Colorful" w:uiPriority="51"/>
-    <w:lsdException w:name="Grid Table 7 Colorful" w:uiPriority="52"/>
-    <w:lsdException w:name="Grid Table 1 Light Accent 1" w:uiPriority="46"/>
-    <w:lsdException w:name="Grid Table 2 Accent 1" w:uiPriority="47"/>
-    <w:lsdException w:name="Grid Table 3 Accent 1" w:uiPriority="48"/>
-    <w:lsdException w:name="Grid Table 4 Accent 1" w:uiPriority="49"/>
-    <w:lsdException w:name="Grid Table 5 Dark Accent 1" w:uiPriority="50"/>
-    <w:lsdException w:name="Grid Table 6 Colorful Accent 1" w:uiPriority="51"/>
-    <w:lsdException w:name="Grid Table 7 Colorful Accent 1" w:uiPriority="52"/>
-    <w:lsdException w:name="Grid Table 1 Light Accent 2" w:uiPriority="46"/>
-    <w:lsdException w:name="Grid Table 2 Accent 2" w:uiPriority="47"/>
-    <w:lsdException w:name="Grid Table 3 Accent 2" w:uiPriority="48"/>
-    <w:lsdException w:name="Grid Table 4 Accent 2" w:uiPriority="49"/>
-    <w:lsdException w:name="Grid Table 5 Dark Accent 2" w:uiPriority="50"/>
-    <w:lsdException w:name="Grid Table 6 Colorful Accent 2" w:uiPriority="51"/>
-    <w:lsdException w:name="Grid Table 7 Colorful Accent 2" w:uiPriority="52"/>
-    <w:lsdException w:name="Grid Table 1 Light Accent 3" w:uiPriority="46"/>
-    <w:lsdException w:name="Grid Table 2 Accent 3" w:uiPriority="47"/>
-    <w:lsdException w:name="Grid Table 3 Accent 3" w:uiPriority="48"/>
-    <w:lsdException w:name="Grid Table 4 Accent 3" w:uiPriority="49"/>
-    <w:lsdException w:name="Grid Table 5 Dark Accent 3" w:uiPriority="50"/>
-    <w:lsdException w:name="Grid Table 6 Colorful Accent 3" w:uiPriority="51"/>
-    <w:lsdException w:name="Grid Table 7 Colorful Accent 3" w:uiPriority="52"/>
-    <w:lsdException w:name="Grid Table 1 Light Accent 4" w:uiPriority="46"/>
-    <w:lsdException w:name="Grid Table 2 Accent 4" w:uiPriority="47"/>
-    <w:lsdException w:name="Grid Table 3 Accent 4" w:uiPriority="48"/>
-    <w:lsdException w:name="Grid Table 4 Accent 4" w:uiPriority="49"/>
-    <w:lsdException w:name="Grid Table 5 Dark Accent 4" w:uiPriority="50"/>
-    <w:lsdException w:name="Grid Table 6 Colorful Accent 4" w:uiPriority="51"/>
-    <w:lsdException w:name="Grid Table 7 Colorful Accent 4" w:uiPriority="52"/>
-    <w:lsdException w:name="Grid Table 1 Light Accent 5" w:uiPriority="46"/>
-    <w:lsdException w:name="Grid Table 2 Accent 5" w:uiPriority="47"/>
-    <w:lsdException w:name="Grid Table 3 Accent 5" w:uiPriority="48"/>
-    <w:lsdException w:name="Grid Table 4 Accent 5" w:uiPriority="49"/>
-    <w:lsdException w:name="Grid Table 5 Dark Accent 5" w:uiPriority="50"/>
-    <w:lsdException w:name="Grid Table 6 Colorful Accent 5" w:uiPriority="51"/>
-    <w:lsdException w:name="Grid Table 7 Colorful Accent 5" w:uiPriority="52"/>
-    <w:lsdException w:name="Grid Table 1 Light Accent 6" w:uiPriority="46"/>
-    <w:lsdException w:name="Grid Table 2 Accent 6" w:uiPriority="47"/>
-    <w:lsdException w:name="Grid Table 3 Accent 6" w:uiPriority="48"/>
-    <w:lsdException w:name="Grid Table 4 Accent 6" w:uiPriority="49"/>
-    <w:lsdException w:name="Grid Table 5 Dark Accent 6" w:uiPriority="50"/>
-    <w:lsdException w:name="Grid Table 6 Colorful Accent 6" w:uiPriority="51"/>
-    <w:lsdException w:name="Grid Table 7 Colorful Accent 6" w:uiPriority="52"/>
-    <w:lsdException w:name="List Table 1 Light" w:uiPriority="46"/>
-    <w:lsdException w:name="List Table 2" w:uiPriority="47"/>
-    <w:lsdException w:name="List Table 3" w:uiPriority="48"/>
-    <w:lsdException w:name="List Table 4" w:uiPriority="49"/>
-    <w:lsdException w:name="List Table 5 Dark" w:uiPriority="50"/>
-    <w:lsdException w:name="List Table 6 Colorful" w:uiPriority="51"/>
-    <w:lsdException w:name="List Table 7 Colorful" w:uiPriority="52"/>
-    <w:lsdException w:name="List Table 1 Light Accent 1" w:uiPriority="46"/>
-    <w:lsdException w:name="List Table 2 Accent 1" w:uiPriority="47"/>
-    <w:lsdException w:name="List Table 3 Accent 1" w:uiPriority="48"/>
-    <w:lsdException w:name="List Table 4 Accent 1" w:uiPriority="49"/>
-    <w:lsdException w:name="List Table 5 Dark Accent 1" w:uiPriority="50"/>
-    <w:lsdException w:name="List Table 6 Colorful Accent 1" w:uiPriority="51"/>
-    <w:lsdException w:name="List Table 7 Colorful Accent 1" w:uiPriority="52"/>
-    <w:lsdException w:name="List Table 1 Light Accent 2" w:uiPriority="46"/>
-    <w:lsdException w:name="List Table 2 Accent 2" w:uiPriority="47"/>
-    <w:lsdException w:name="List Table 3 Accent 2" w:uiPriority="48"/>
-    <w:lsdException w:name="List Table 4 Accent 2" w:uiPriority="49"/>
-    <w:lsdException w:name="List Table 5 Dark Accent 2" w:uiPriority="50"/>
-    <w:lsdException w:name="List Table 6 Colorful Accent 2" w:uiPriority="51"/>
-    <w:lsdException w:name="List Table 7 Colorful Accent 2" w:uiPriority="52"/>
-    <w:lsdException w:name="List Table 1 Light Accent 3" w:uiPriority="46"/>
-    <w:lsdException w:name="List Table 2 Accent 3" w:uiPriority="47"/>
-    <w:lsdException w:name="List Table 3 Accent 3" w:uiPriority="48"/>
-    <w:lsdException w:name="List Table 4 Accent 3" w:uiPriority="49"/>
-    <w:lsdException w:name="List Table 5 Dark Accent 3" w:uiPriority="50"/>
-    <w:lsdException w:name="List Table 6 Colorful Accent 3" w:uiPriority="51"/>
-    <w:lsdException w:name="List Table 7 Colorful Accent 3" w:uiPriority="52"/>
-    <w:lsdException w:name="List Table 1 Light Accent 4" w:uiPriority="46"/>
-    <w:lsdException w:name="List Table 2 Accent 4" w:uiPriority="47"/>
-    <w:lsdException w:name="List Table 3 Accent 4" w:uiPriority="48"/>
-    <w:lsdException w:name="List Table 4 Accent 4" w:uiPriority="49"/>
-    <w:lsdException w:name="List Table 5 Dark Accent 4" w:uiPriority="50"/>
-    <w:lsdException w:name="List Table 6 Colorful Accent 4" w:uiPriority="51"/>
-    <w:lsdException w:name="List Table 7 Colorful Accent 4" w:uiPriority="52"/>
-    <w:lsdException w:name="List Table 1 Light Accent 5" w:uiPriority="46"/>
-    <w:lsdException w:name="List Table 2 Accent 5" w:uiPriority="47"/>
-    <w:lsdException w:name="List Table 3 Accent 5" w:uiPriority="48"/>
-    <w:lsdException w:name="List Table 4 Accent 5" w:uiPriority="49"/>
-    <w:lsdException w:name="List Table 5 Dark Accent 5" w:uiPriority="50"/>
-    <w:lsdException w:name="List Table 6 Colorful Accent 5" w:uiPriority="51"/>
-    <w:lsdException w:name="List Table 7 Colorful Accent 5" w:uiPriority="52"/>
-    <w:lsdException w:name="List Table 1 Light Accent 6" w:uiPriority="46"/>
-    <w:lsdException w:name="List Table 2 Accent 6" w:uiPriority="47"/>
-    <w:lsdException w:name="List Table 3 Accent 6" w:uiPriority="48"/>
-    <w:lsdException w:name="List Table 4 Accent 6" w:uiPriority="49"/>
-    <w:lsdException w:name="List Table 5 Dark Accent 6" w:uiPriority="50"/>
-    <w:lsdException w:name="List Table 6 Colorful Accent 6" w:uiPriority="51"/>
-    <w:lsdException w:name="List Table 7 Colorful Accent 6" w:uiPriority="52"/>
+  <w:latentStyles w:defLockedState="0" w:defUIPriority="99" w:defSemiHidden="1" w:defUnhideWhenUsed="1" w:defQFormat="0" w:count="276">
+    <w:lsdException w:name="Normal" w:semiHidden="0" w:uiPriority="0" w:unhideWhenUsed="0" w:qFormat="1"/>
+    <w:lsdException w:name="heading 1" w:semiHidden="0" w:uiPriority="9" w:unhideWhenUsed="0" w:qFormat="1"/>
+    <w:lsdException w:name="heading 2" w:uiPriority="9" w:qFormat="1"/>
+    <w:lsdException w:name="heading 3" w:uiPriority="9" w:qFormat="1"/>
+    <w:lsdException w:name="heading 4" w:uiPriority="9" w:qFormat="1"/>
+    <w:lsdException w:name="heading 5" w:uiPriority="9" w:qFormat="1"/>
+    <w:lsdException w:name="heading 6" w:uiPriority="9" w:qFormat="1"/>
+    <w:lsdException w:name="heading 7" w:uiPriority="9" w:qFormat="1"/>
+    <w:lsdException w:name="heading 8" w:uiPriority="9" w:qFormat="1"/>
+    <w:lsdException w:name="heading 9" w:uiPriority="9" w:qFormat="1"/>
+    <w:lsdException w:name="toc 1" w:uiPriority="39"/>
+    <w:lsdException w:name="toc 2" w:uiPriority="39"/>
+    <w:lsdException w:name="toc 3" w:uiPriority="39"/>
+    <w:lsdException w:name="toc 4" w:uiPriority="39"/>
+    <w:lsdException w:name="toc 5" w:uiPriority="39"/>
+    <w:lsdException w:name="toc 6" w:uiPriority="39"/>
+    <w:lsdException w:name="toc 7" w:uiPriority="39"/>
+    <w:lsdException w:name="toc 8" w:uiPriority="39"/>
+    <w:lsdException w:name="toc 9" w:uiPriority="39"/>
+    <w:lsdException w:name="caption" w:uiPriority="35" w:qFormat="1"/>
+    <w:lsdException w:name="Title" w:semiHidden="0" w:uiPriority="10" w:unhideWhenUsed="0" w:qFormat="1"/>
+    <w:lsdException w:name="Default Paragraph Font" w:uiPriority="1"/>
+    <w:lsdException w:name="Subtitle" w:semiHidden="0" w:uiPriority="11" w:unhideWhenUsed="0" w:qFormat="1"/>
+    <w:lsdException w:name="Strong" w:semiHidden="0" w:uiPriority="22" w:unhideWhenUsed="0" w:qFormat="1"/>
+    <w:lsdException w:name="Emphasis" w:semiHidden="0" w:uiPriority="20" w:unhideWhenUsed="0" w:qFormat="1"/>
+    <w:lsdException w:name="Table Grid" w:semiHidden="0" w:uiPriority="39" w:unhideWhenUsed="0"/>
+    <w:lsdException w:name="Note Level 1" w:semiHidden="0" w:unhideWhenUsed="0"/>
+    <w:lsdException w:name="Note Level 2" w:semiHidden="0" w:unhideWhenUsed="0"/>
+    <w:lsdException w:name="Note Level 3" w:semiHidden="0" w:unhideWhenUsed="0"/>
+    <w:lsdException w:name="Note Level 4" w:semiHidden="0" w:unhideWhenUsed="0"/>
+    <w:lsdException w:name="Note Level 5" w:semiHidden="0" w:unhideWhenUsed="0"/>
+    <w:lsdException w:name="Note Level 6" w:semiHidden="0" w:unhideWhenUsed="0"/>
+    <w:lsdException w:name="Note Level 7" w:semiHidden="0" w:unhideWhenUsed="0"/>
+    <w:lsdException w:name="Note Level 8" w:semiHidden="0" w:unhideWhenUsed="0"/>
+    <w:lsdException w:name="Note Level 9" w:semiHidden="0" w:unhideWhenUsed="0"/>
+    <w:lsdException w:name="Placeholder Text" w:unhideWhenUsed="0"/>
+    <w:lsdException w:name="No Spacing" w:semiHidden="0" w:uiPriority="1" w:unhideWhenUsed="0" w:qFormat="1"/>
+    <w:lsdException w:name="Light Shading" w:semiHidden="0" w:uiPriority="60" w:unhideWhenUsed="0"/>
+    <w:lsdException w:name="Light List" w:semiHidden="0" w:uiPriority="61" w:unhideWhenUsed="0"/>
+    <w:lsdException w:name="Light Grid" w:semiHidden="0" w:uiPriority="62" w:unhideWhenUsed="0"/>
+    <w:lsdException w:name="Medium Shading 1" w:semiHidden="0" w:uiPriority="63" w:unhideWhenUsed="0"/>
+    <w:lsdException w:name="Medium Shading 2" w:semiHidden="0" w:uiPriority="64" w:unhideWhenUsed="0"/>
+    <w:lsdException w:name="Medium List 1" w:semiHidden="0" w:uiPriority="65" w:unhideWhenUsed="0"/>
+    <w:lsdException w:name="Medium List 2" w:semiHidden="0" w:uiPriority="66" w:unhideWhenUsed="0"/>
+    <w:lsdException w:name="Medium Grid 1" w:semiHidden="0" w:uiPriority="67" w:unhideWhenUsed="0"/>
+    <w:lsdException w:name="Medium Grid 2" w:semiHidden="0" w:uiPriority="68" w:unhideWhenUsed="0"/>
+    <w:lsdException w:name="Medium Grid 3" w:semiHidden="0" w:uiPriority="69" w:unhideWhenUsed="0"/>
+    <w:lsdException w:name="Dark List" w:semiHidden="0" w:uiPriority="70" w:unhideWhenUsed="0"/>
+    <w:lsdException w:name="Colorful Shading" w:semiHidden="0" w:uiPriority="71" w:unhideWhenUsed="0"/>
+    <w:lsdException w:name="Colorful List" w:semiHidden="0" w:uiPriority="72" w:unhideWhenUsed="0"/>
+    <w:lsdException w:name="Colorful Grid" w:semiHidden="0" w:uiPriority="73" w:unhideWhenUsed="0"/>
+    <w:lsdException w:name="Light Shading Accent 1" w:semiHidden="0" w:uiPriority="60" w:unhideWhenUsed="0"/>
+    <w:lsdException w:name="Light List Accent 1" w:semiHidden="0" w:uiPriority="61" w:unhideWhenUsed="0"/>
+    <w:lsdException w:name="Light Grid Accent 1" w:semiHidden="0" w:uiPriority="62" w:unhideWhenUsed="0"/>
+    <w:lsdException w:name="Medium Shading 1 Accent 1" w:semiHidden="0" w:uiPriority="63" w:unhideWhenUsed="0"/>
+    <w:lsdException w:name="Medium Shading 2 Accent 1" w:semiHidden="0" w:uiPriority="64" w:unhideWhenUsed="0"/>
+    <w:lsdException w:name="Medium List 1 Accent 1" w:semiHidden="0" w:uiPriority="65" w:unhideWhenUsed="0"/>
+    <w:lsdException w:name="Revision" w:unhideWhenUsed="0"/>
+    <w:lsdException w:name="List Paragraph" w:semiHidden="0" w:uiPriority="34" w:unhideWhenUsed="0" w:qFormat="1"/>
+    <w:lsdException w:name="Quote" w:semiHidden="0" w:uiPriority="29" w:unhideWhenUsed="0" w:qFormat="1"/>
+    <w:lsdException w:name="Intense Quote" w:semiHidden="0" w:uiPriority="30" w:unhideWhenUsed="0" w:qFormat="1"/>
+    <w:lsdException w:name="Medium List 2 Accent 1" w:semiHidden="0" w:uiPriority="66" w:unhideWhenUsed="0"/>
+    <w:lsdException w:name="Medium Grid 1 Accent 1" w:semiHidden="0" w:uiPriority="67" w:unhideWhenUsed="0"/>
+    <w:lsdException w:name="Medium Grid 2 Accent 1" w:semiHidden="0" w:uiPriority="68" w:unhideWhenUsed="0"/>
+    <w:lsdException w:name="Medium Grid 3 Accent 1" w:semiHidden="0" w:uiPriority="69" w:unhideWhenUsed="0"/>
+    <w:lsdException w:name="Dark List Accent 1" w:semiHidden="0" w:uiPriority="70" w:unhideWhenUsed="0"/>
+    <w:lsdException w:name="Colorful Shading Accent 1" w:semiHidden="0" w:uiPriority="71" w:unhideWhenUsed="0"/>
+    <w:lsdException w:name="Colorful List Accent 1" w:semiHidden="0" w:uiPriority="72" w:unhideWhenUsed="0"/>
+    <w:lsdException w:name="Colorful Grid Accent 1" w:semiHidden="0" w:uiPriority="73" w:unhideWhenUsed="0"/>
+    <w:lsdException w:name="Light Shading Accent 2" w:semiHidden="0" w:uiPriority="60" w:unhideWhenUsed="0"/>
+    <w:lsdException w:name="Light List Accent 2" w:semiHidden="0" w:uiPriority="61" w:unhideWhenUsed="0"/>
+    <w:lsdException w:name="Light Grid Accent 2" w:semiHidden="0" w:uiPriority="62" w:unhideWhenUsed="0"/>
+    <w:lsdException w:name="Medium Shading 1 Accent 2" w:semiHidden="0" w:uiPriority="63" w:unhideWhenUsed="0"/>
+    <w:lsdException w:name="Medium Shading 2 Accent 2" w:semiHidden="0" w:uiPriority="64" w:unhideWhenUsed="0"/>
+    <w:lsdException w:name="Medium List 1 Accent 2" w:semiHidden="0" w:uiPriority="65" w:unhideWhenUsed="0"/>
+    <w:lsdException w:name="Medium List 2 Accent 2" w:semiHidden="0" w:uiPriority="66" w:unhideWhenUsed="0"/>
+    <w:lsdException w:name="Medium Grid 1 Accent 2" w:semiHidden="0" w:uiPriority="67" w:unhideWhenUsed="0"/>
+    <w:lsdException w:name="Medium Grid 2 Accent 2" w:semiHidden="0" w:uiPriority="68" w:unhideWhenUsed="0"/>
+    <w:lsdException w:name="Medium Grid 3 Accent 2" w:semiHidden="0" w:uiPriority="69" w:unhideWhenUsed="0"/>
+    <w:lsdException w:name="Dark List Accent 2" w:semiHidden="0" w:uiPriority="70" w:unhideWhenUsed="0"/>
+    <w:lsdException w:name="Colorful Shading Accent 2" w:semiHidden="0" w:uiPriority="71" w:unhideWhenUsed="0"/>
+    <w:lsdException w:name="Colorful List Accent 2" w:semiHidden="0" w:uiPriority="72" w:unhideWhenUsed="0"/>
+    <w:lsdException w:name="Colorful Grid Accent 2" w:semiHidden="0" w:uiPriority="73" w:unhideWhenUsed="0"/>
+    <w:lsdException w:name="Light Shading Accent 3" w:semiHidden="0" w:uiPriority="60" w:unhideWhenUsed="0"/>
+    <w:lsdException w:name="Light List Accent 3" w:semiHidden="0" w:uiPriority="61" w:unhideWhenUsed="0"/>
+    <w:lsdException w:name="Light Grid Accent 3" w:semiHidden="0" w:uiPriority="62" w:unhideWhenUsed="0"/>
+    <w:lsdException w:name="Medium Shading 1 Accent 3" w:semiHidden="0" w:uiPriority="63" w:unhideWhenUsed="0"/>
+    <w:lsdException w:name="Medium Shading 2 Accent 3" w:semiHidden="0" w:uiPriority="64" w:unhideWhenUsed="0"/>
+    <w:lsdException w:name="Medium List 1 Accent 3" w:semiHidden="0" w:uiPriority="65" w:unhideWhenUsed="0"/>
+    <w:lsdException w:name="Medium List 2 Accent 3" w:semiHidden="0" w:uiPriority="66" w:unhideWhenUsed="0"/>
+    <w:lsdException w:name="Medium Grid 1 Accent 3" w:semiHidden="0" w:uiPriority="67" w:unhideWhenUsed="0"/>
+    <w:lsdException w:name="Medium Grid 2 Accent 3" w:semiHidden="0" w:uiPriority="68" w:unhideWhenUsed="0"/>
+    <w:lsdException w:name="Medium Grid 3 Accent 3" w:semiHidden="0" w:uiPriority="69" w:unhideWhenUsed="0"/>
+    <w:lsdException w:name="Dark List Accent 3" w:semiHidden="0" w:uiPriority="70" w:unhideWhenUsed="0"/>
+    <w:lsdException w:name="Colorful Shading Accent 3" w:semiHidden="0" w:uiPriority="71" w:unhideWhenUsed="0"/>
+    <w:lsdException w:name="Colorful List Accent 3" w:semiHidden="0" w:uiPriority="72" w:unhideWhenUsed="0"/>
+    <w:lsdException w:name="Colorful Grid Accent 3" w:semiHidden="0" w:uiPriority="73" w:unhideWhenUsed="0"/>
+    <w:lsdException w:name="Light Shading Accent 4" w:semiHidden="0" w:uiPriority="60" w:unhideWhenUsed="0"/>
+    <w:lsdException w:name="Light List Accent 4" w:semiHidden="0" w:uiPriority="61" w:unhideWhenUsed="0"/>
+    <w:lsdException w:name="Light Grid Accent 4" w:semiHidden="0" w:uiPriority="62" w:unhideWhenUsed="0"/>
+    <w:lsdException w:name="Medium Shading 1 Accent 4" w:semiHidden="0" w:uiPriority="63" w:unhideWhenUsed="0"/>
+    <w:lsdException w:name="Medium Shading 2 Accent 4" w:semiHidden="0" w:uiPriority="64" w:unhideWhenUsed="0"/>
+    <w:lsdException w:name="Medium List 1 Accent 4" w:semiHidden="0" w:uiPriority="65" w:unhideWhenUsed="0"/>
+    <w:lsdException w:name="Medium List 2 Accent 4" w:semiHidden="0" w:uiPriority="66" w:unhideWhenUsed="0"/>
+    <w:lsdException w:name="Medium Grid 1 Accent 4" w:semiHidden="0" w:uiPriority="67" w:unhideWhenUsed="0"/>
+    <w:lsdException w:name="Medium Grid 2 Accent 4" w:semiHidden="0" w:uiPriority="68" w:unhideWhenUsed="0"/>
+    <w:lsdException w:name="Medium Grid 3 Accent 4" w:semiHidden="0" w:uiPriority="69" w:unhideWhenUsed="0"/>
+    <w:lsdException w:name="Dark List Accent 4" w:semiHidden="0" w:uiPriority="70" w:unhideWhenUsed="0"/>
+    <w:lsdException w:name="Colorful Shading Accent 4" w:semiHidden="0" w:uiPriority="71" w:unhideWhenUsed="0"/>
+    <w:lsdException w:name="Colorful List Accent 4" w:semiHidden="0" w:uiPriority="72" w:unhideWhenUsed="0"/>
+    <w:lsdException w:name="Colorful Grid Accent 4" w:semiHidden="0" w:uiPriority="73" w:unhideWhenUsed="0"/>
+    <w:lsdException w:name="Light Shading Accent 5" w:semiHidden="0" w:uiPriority="60" w:unhideWhenUsed="0"/>
+    <w:lsdException w:name="Light List Accent 5" w:semiHidden="0" w:uiPriority="61" w:unhideWhenUsed="0"/>
+    <w:lsdException w:name="Light Grid Accent 5" w:semiHidden="0" w:uiPriority="62" w:unhideWhenUsed="0"/>
+    <w:lsdException w:name="Medium Shading 1 Accent 5" w:semiHidden="0" w:uiPriority="63" w:unhideWhenUsed="0"/>
+    <w:lsdException w:name="Medium Shading 2 Accent 5" w:semiHidden="0" w:uiPriority="64" w:unhideWhenUsed="0"/>
+    <w:lsdException w:name="Medium List 1 Accent 5" w:semiHidden="0" w:uiPriority="65" w:unhideWhenUsed="0"/>
+    <w:lsdException w:name="Medium List 2 Accent 5" w:semiHidden="0" w:uiPriority="66" w:unhideWhenUsed="0"/>
+    <w:lsdException w:name="Medium Grid 1 Accent 5" w:semiHidden="0" w:uiPriority="67" w:unhideWhenUsed="0"/>
+    <w:lsdException w:name="Medium Grid 2 Accent 5" w:semiHidden="0" w:uiPriority="68" w:unhideWhenUsed="0"/>
+    <w:lsdException w:name="Medium Grid 3 Accent 5" w:semiHidden="0" w:uiPriority="69" w:unhideWhenUsed="0"/>
+    <w:lsdException w:name="Dark List Accent 5" w:semiHidden="0" w:uiPriority="70" w:unhideWhenUsed="0"/>
+    <w:lsdException w:name="Colorful Shading Accent 5" w:semiHidden="0" w:uiPriority="71" w:unhideWhenUsed="0"/>
+    <w:lsdException w:name="Colorful List Accent 5" w:semiHidden="0" w:uiPriority="72" w:unhideWhenUsed="0"/>
+    <w:lsdException w:name="Colorful Grid Accent 5" w:semiHidden="0" w:uiPriority="73" w:unhideWhenUsed="0"/>
+    <w:lsdException w:name="Light Shading Accent 6" w:semiHidden="0" w:uiPriority="60" w:unhideWhenUsed="0"/>
+    <w:lsdException w:name="Light List Accent 6" w:semiHidden="0" w:uiPriority="61" w:unhideWhenUsed="0"/>
+    <w:lsdException w:name="Light Grid Accent 6" w:semiHidden="0" w:uiPriority="62" w:unhideWhenUsed="0"/>
+    <w:lsdException w:name="Medium Shading 1 Accent 6" w:semiHidden="0" w:uiPriority="63" w:unhideWhenUsed="0"/>
+    <w:lsdException w:name="Medium Shading 2 Accent 6" w:semiHidden="0" w:uiPriority="64" w:unhideWhenUsed="0"/>
+    <w:lsdException w:name="Medium List 1 Accent 6" w:semiHidden="0" w:uiPriority="65" w:unhideWhenUsed="0"/>
+    <w:lsdException w:name="Medium List 2 Accent 6" w:semiHidden="0" w:uiPriority="66" w:unhideWhenUsed="0"/>
+    <w:lsdException w:name="Medium Grid 1 Accent 6" w:semiHidden="0" w:uiPriority="67" w:unhideWhenUsed="0"/>
+    <w:lsdException w:name="Medium Grid 2 Accent 6" w:semiHidden="0" w:uiPriority="68" w:unhideWhenUsed="0"/>
+    <w:lsdException w:name="Medium Grid 3 Accent 6" w:semiHidden="0" w:uiPriority="69" w:unhideWhenUsed="0"/>
+    <w:lsdException w:name="Dark List Accent 6" w:semiHidden="0" w:uiPriority="70" w:unhideWhenUsed="0"/>
+    <w:lsdException w:name="Colorful Shading Accent 6" w:semiHidden="0" w:uiPriority="71" w:unhideWhenUsed="0"/>
+    <w:lsdException w:name="Colorful List Accent 6" w:semiHidden="0" w:uiPriority="72" w:unhideWhenUsed="0"/>
+    <w:lsdException w:name="Colorful Grid Accent 6" w:semiHidden="0" w:uiPriority="73" w:unhideWhenUsed="0"/>
+    <w:lsdException w:name="Subtle Emphasis" w:semiHidden="0" w:uiPriority="19" w:unhideWhenUsed="0" w:qFormat="1"/>
+    <w:lsdException w:name="Intense Emphasis" w:semiHidden="0" w:uiPriority="21" w:unhideWhenUsed="0" w:qFormat="1"/>
+    <w:lsdException w:name="Subtle Reference" w:semiHidden="0" w:uiPriority="31" w:unhideWhenUsed="0" w:qFormat="1"/>
+    <w:lsdException w:name="Intense Reference" w:semiHidden="0" w:uiPriority="32" w:unhideWhenUsed="0" w:qFormat="1"/>
+    <w:lsdException w:name="Book Title" w:semiHidden="0" w:uiPriority="33" w:unhideWhenUsed="0" w:qFormat="1"/>
+    <w:lsdException w:name="Bibliography" w:uiPriority="37"/>
+    <w:lsdException w:name="TOC Heading" w:uiPriority="39" w:qFormat="1"/>
   </w:latentStyles>
   <w:style w:type="paragraph" w:default="1" w:styleId="Normal">
     <w:name w:val="Normal"/>
@@ -1020,6 +769,400 @@
       <w:rFonts w:ascii="Trebuchet MS" w:eastAsia="Trebuchet MS" w:hAnsi="Trebuchet MS" w:cs="Trebuchet MS"/>
       <w:i/>
       <w:color w:val="666666"/>
+    </w:rPr>
+  </w:style>
+  <w:style w:type="paragraph" w:styleId="BalloonText">
+    <w:name w:val="Balloon Text"/>
+    <w:basedOn w:val="Normal"/>
+    <w:link w:val="BalloonTextChar"/>
+    <w:uiPriority w:val="99"/>
+    <w:semiHidden/>
+    <w:unhideWhenUsed/>
+    <w:rsid w:val="00807161"/>
+    <w:pPr>
+      <w:spacing w:line="240" w:lineRule="auto"/>
+    </w:pPr>
+    <w:rPr>
+      <w:rFonts w:ascii="Lucida Grande" w:hAnsi="Lucida Grande" w:cs="Lucida Grande"/>
+      <w:sz w:val="18"/>
+      <w:szCs w:val="18"/>
+    </w:rPr>
+  </w:style>
+  <w:style w:type="character" w:customStyle="1" w:styleId="BalloonTextChar">
+    <w:name w:val="Balloon Text Char"/>
+    <w:basedOn w:val="DefaultParagraphFont"/>
+    <w:link w:val="BalloonText"/>
+    <w:uiPriority w:val="99"/>
+    <w:semiHidden/>
+    <w:rsid w:val="00807161"/>
+    <w:rPr>
+      <w:rFonts w:ascii="Lucida Grande" w:hAnsi="Lucida Grande" w:cs="Lucida Grande"/>
+      <w:sz w:val="18"/>
+      <w:szCs w:val="18"/>
+    </w:rPr>
+  </w:style>
+</w:styles>
+</file>
+
+<file path=word/stylesWithEffects.xml><?xml version="1.0" encoding="utf-8"?>
+<w:styles xmlns:wpc="http://schemas.microsoft.com/office/word/2010/wordprocessingCanvas" xmlns:mo="http://schemas.microsoft.com/office/mac/office/2008/main" xmlns:mc="http://schemas.openxmlformats.org/markup-compatibility/2006" xmlns:mv="urn:schemas-microsoft-com:mac:vml" xmlns:o="urn:schemas-microsoft-com:office:office" xmlns:r="http://schemas.openxmlformats.org/officeDocument/2006/relationships" xmlns:m="http://schemas.openxmlformats.org/officeDocument/2006/math" xmlns:v="urn:schemas-microsoft-com:vml" xmlns:wp14="http://schemas.microsoft.com/office/word/2010/wordprocessingDrawing" xmlns:wp="http://schemas.openxmlformats.org/drawingml/2006/wordprocessingDrawing" xmlns:w10="urn:schemas-microsoft-com:office:word" xmlns:w="http://schemas.openxmlformats.org/wordprocessingml/2006/main" xmlns:w14="http://schemas.microsoft.com/office/word/2010/wordml" xmlns:wpg="http://schemas.microsoft.com/office/word/2010/wordprocessingGroup" xmlns:wpi="http://schemas.microsoft.com/office/word/2010/wordprocessingInk" xmlns:wne="http://schemas.microsoft.com/office/word/2006/wordml" xmlns:wps="http://schemas.microsoft.com/office/word/2010/wordprocessingShape" mc:Ignorable="w14 wp14">
+  <w:docDefaults>
+    <w:rPrDefault>
+      <w:rPr>
+        <w:rFonts w:ascii="Arial" w:eastAsia="Arial" w:hAnsi="Arial" w:cs="Arial"/>
+        <w:color w:val="000000"/>
+        <w:sz w:val="22"/>
+        <w:szCs w:val="22"/>
+        <w:lang w:val="en-US" w:eastAsia="en-US" w:bidi="ar-SA"/>
+      </w:rPr>
+    </w:rPrDefault>
+    <w:pPrDefault>
+      <w:pPr>
+        <w:spacing w:line="276" w:lineRule="auto"/>
+      </w:pPr>
+    </w:pPrDefault>
+  </w:docDefaults>
+  <w:latentStyles w:defLockedState="0" w:defUIPriority="99" w:defSemiHidden="1" w:defUnhideWhenUsed="1" w:defQFormat="0" w:count="276">
+    <w:lsdException w:name="Normal" w:semiHidden="0" w:uiPriority="0" w:unhideWhenUsed="0" w:qFormat="1"/>
+    <w:lsdException w:name="heading 1" w:semiHidden="0" w:uiPriority="9" w:unhideWhenUsed="0" w:qFormat="1"/>
+    <w:lsdException w:name="heading 2" w:uiPriority="9" w:qFormat="1"/>
+    <w:lsdException w:name="heading 3" w:uiPriority="9" w:qFormat="1"/>
+    <w:lsdException w:name="heading 4" w:uiPriority="9" w:qFormat="1"/>
+    <w:lsdException w:name="heading 5" w:uiPriority="9" w:qFormat="1"/>
+    <w:lsdException w:name="heading 6" w:uiPriority="9" w:qFormat="1"/>
+    <w:lsdException w:name="heading 7" w:uiPriority="9" w:qFormat="1"/>
+    <w:lsdException w:name="heading 8" w:uiPriority="9" w:qFormat="1"/>
+    <w:lsdException w:name="heading 9" w:uiPriority="9" w:qFormat="1"/>
+    <w:lsdException w:name="toc 1" w:uiPriority="39"/>
+    <w:lsdException w:name="toc 2" w:uiPriority="39"/>
+    <w:lsdException w:name="toc 3" w:uiPriority="39"/>
+    <w:lsdException w:name="toc 4" w:uiPriority="39"/>
+    <w:lsdException w:name="toc 5" w:uiPriority="39"/>
+    <w:lsdException w:name="toc 6" w:uiPriority="39"/>
+    <w:lsdException w:name="toc 7" w:uiPriority="39"/>
+    <w:lsdException w:name="toc 8" w:uiPriority="39"/>
+    <w:lsdException w:name="toc 9" w:uiPriority="39"/>
+    <w:lsdException w:name="caption" w:uiPriority="35" w:qFormat="1"/>
+    <w:lsdException w:name="Title" w:semiHidden="0" w:uiPriority="10" w:unhideWhenUsed="0" w:qFormat="1"/>
+    <w:lsdException w:name="Default Paragraph Font" w:uiPriority="1"/>
+    <w:lsdException w:name="Subtitle" w:semiHidden="0" w:uiPriority="11" w:unhideWhenUsed="0" w:qFormat="1"/>
+    <w:lsdException w:name="Strong" w:semiHidden="0" w:uiPriority="22" w:unhideWhenUsed="0" w:qFormat="1"/>
+    <w:lsdException w:name="Emphasis" w:semiHidden="0" w:uiPriority="20" w:unhideWhenUsed="0" w:qFormat="1"/>
+    <w:lsdException w:name="Table Grid" w:semiHidden="0" w:uiPriority="39" w:unhideWhenUsed="0"/>
+    <w:lsdException w:name="Note Level 1" w:semiHidden="0" w:unhideWhenUsed="0"/>
+    <w:lsdException w:name="Note Level 2" w:semiHidden="0" w:unhideWhenUsed="0"/>
+    <w:lsdException w:name="Note Level 3" w:semiHidden="0" w:unhideWhenUsed="0"/>
+    <w:lsdException w:name="Note Level 4" w:semiHidden="0" w:unhideWhenUsed="0"/>
+    <w:lsdException w:name="Note Level 5" w:semiHidden="0" w:unhideWhenUsed="0"/>
+    <w:lsdException w:name="Note Level 6" w:semiHidden="0" w:unhideWhenUsed="0"/>
+    <w:lsdException w:name="Note Level 7" w:semiHidden="0" w:unhideWhenUsed="0"/>
+    <w:lsdException w:name="Note Level 8" w:semiHidden="0" w:unhideWhenUsed="0"/>
+    <w:lsdException w:name="Note Level 9" w:semiHidden="0" w:unhideWhenUsed="0"/>
+    <w:lsdException w:name="Placeholder Text" w:unhideWhenUsed="0"/>
+    <w:lsdException w:name="No Spacing" w:semiHidden="0" w:uiPriority="1" w:unhideWhenUsed="0" w:qFormat="1"/>
+    <w:lsdException w:name="Light Shading" w:semiHidden="0" w:uiPriority="60" w:unhideWhenUsed="0"/>
+    <w:lsdException w:name="Light List" w:semiHidden="0" w:uiPriority="61" w:unhideWhenUsed="0"/>
+    <w:lsdException w:name="Light Grid" w:semiHidden="0" w:uiPriority="62" w:unhideWhenUsed="0"/>
+    <w:lsdException w:name="Medium Shading 1" w:semiHidden="0" w:uiPriority="63" w:unhideWhenUsed="0"/>
+    <w:lsdException w:name="Medium Shading 2" w:semiHidden="0" w:uiPriority="64" w:unhideWhenUsed="0"/>
+    <w:lsdException w:name="Medium List 1" w:semiHidden="0" w:uiPriority="65" w:unhideWhenUsed="0"/>
+    <w:lsdException w:name="Medium List 2" w:semiHidden="0" w:uiPriority="66" w:unhideWhenUsed="0"/>
+    <w:lsdException w:name="Medium Grid 1" w:semiHidden="0" w:uiPriority="67" w:unhideWhenUsed="0"/>
+    <w:lsdException w:name="Medium Grid 2" w:semiHidden="0" w:uiPriority="68" w:unhideWhenUsed="0"/>
+    <w:lsdException w:name="Medium Grid 3" w:semiHidden="0" w:uiPriority="69" w:unhideWhenUsed="0"/>
+    <w:lsdException w:name="Dark List" w:semiHidden="0" w:uiPriority="70" w:unhideWhenUsed="0"/>
+    <w:lsdException w:name="Colorful Shading" w:semiHidden="0" w:uiPriority="71" w:unhideWhenUsed="0"/>
+    <w:lsdException w:name="Colorful List" w:semiHidden="0" w:uiPriority="72" w:unhideWhenUsed="0"/>
+    <w:lsdException w:name="Colorful Grid" w:semiHidden="0" w:uiPriority="73" w:unhideWhenUsed="0"/>
+    <w:lsdException w:name="Light Shading Accent 1" w:semiHidden="0" w:uiPriority="60" w:unhideWhenUsed="0"/>
+    <w:lsdException w:name="Light List Accent 1" w:semiHidden="0" w:uiPriority="61" w:unhideWhenUsed="0"/>
+    <w:lsdException w:name="Light Grid Accent 1" w:semiHidden="0" w:uiPriority="62" w:unhideWhenUsed="0"/>
+    <w:lsdException w:name="Medium Shading 1 Accent 1" w:semiHidden="0" w:uiPriority="63" w:unhideWhenUsed="0"/>
+    <w:lsdException w:name="Medium Shading 2 Accent 1" w:semiHidden="0" w:uiPriority="64" w:unhideWhenUsed="0"/>
+    <w:lsdException w:name="Medium List 1 Accent 1" w:semiHidden="0" w:uiPriority="65" w:unhideWhenUsed="0"/>
+    <w:lsdException w:name="Revision" w:unhideWhenUsed="0"/>
+    <w:lsdException w:name="List Paragraph" w:semiHidden="0" w:uiPriority="34" w:unhideWhenUsed="0" w:qFormat="1"/>
+    <w:lsdException w:name="Quote" w:semiHidden="0" w:uiPriority="29" w:unhideWhenUsed="0" w:qFormat="1"/>
+    <w:lsdException w:name="Intense Quote" w:semiHidden="0" w:uiPriority="30" w:unhideWhenUsed="0" w:qFormat="1"/>
+    <w:lsdException w:name="Medium List 2 Accent 1" w:semiHidden="0" w:uiPriority="66" w:unhideWhenUsed="0"/>
+    <w:lsdException w:name="Medium Grid 1 Accent 1" w:semiHidden="0" w:uiPriority="67" w:unhideWhenUsed="0"/>
+    <w:lsdException w:name="Medium Grid 2 Accent 1" w:semiHidden="0" w:uiPriority="68" w:unhideWhenUsed="0"/>
+    <w:lsdException w:name="Medium Grid 3 Accent 1" w:semiHidden="0" w:uiPriority="69" w:unhideWhenUsed="0"/>
+    <w:lsdException w:name="Dark List Accent 1" w:semiHidden="0" w:uiPriority="70" w:unhideWhenUsed="0"/>
+    <w:lsdException w:name="Colorful Shading Accent 1" w:semiHidden="0" w:uiPriority="71" w:unhideWhenUsed="0"/>
+    <w:lsdException w:name="Colorful List Accent 1" w:semiHidden="0" w:uiPriority="72" w:unhideWhenUsed="0"/>
+    <w:lsdException w:name="Colorful Grid Accent 1" w:semiHidden="0" w:uiPriority="73" w:unhideWhenUsed="0"/>
+    <w:lsdException w:name="Light Shading Accent 2" w:semiHidden="0" w:uiPriority="60" w:unhideWhenUsed="0"/>
+    <w:lsdException w:name="Light List Accent 2" w:semiHidden="0" w:uiPriority="61" w:unhideWhenUsed="0"/>
+    <w:lsdException w:name="Light Grid Accent 2" w:semiHidden="0" w:uiPriority="62" w:unhideWhenUsed="0"/>
+    <w:lsdException w:name="Medium Shading 1 Accent 2" w:semiHidden="0" w:uiPriority="63" w:unhideWhenUsed="0"/>
+    <w:lsdException w:name="Medium Shading 2 Accent 2" w:semiHidden="0" w:uiPriority="64" w:unhideWhenUsed="0"/>
+    <w:lsdException w:name="Medium List 1 Accent 2" w:semiHidden="0" w:uiPriority="65" w:unhideWhenUsed="0"/>
+    <w:lsdException w:name="Medium List 2 Accent 2" w:semiHidden="0" w:uiPriority="66" w:unhideWhenUsed="0"/>
+    <w:lsdException w:name="Medium Grid 1 Accent 2" w:semiHidden="0" w:uiPriority="67" w:unhideWhenUsed="0"/>
+    <w:lsdException w:name="Medium Grid 2 Accent 2" w:semiHidden="0" w:uiPriority="68" w:unhideWhenUsed="0"/>
+    <w:lsdException w:name="Medium Grid 3 Accent 2" w:semiHidden="0" w:uiPriority="69" w:unhideWhenUsed="0"/>
+    <w:lsdException w:name="Dark List Accent 2" w:semiHidden="0" w:uiPriority="70" w:unhideWhenUsed="0"/>
+    <w:lsdException w:name="Colorful Shading Accent 2" w:semiHidden="0" w:uiPriority="71" w:unhideWhenUsed="0"/>
+    <w:lsdException w:name="Colorful List Accent 2" w:semiHidden="0" w:uiPriority="72" w:unhideWhenUsed="0"/>
+    <w:lsdException w:name="Colorful Grid Accent 2" w:semiHidden="0" w:uiPriority="73" w:unhideWhenUsed="0"/>
+    <w:lsdException w:name="Light Shading Accent 3" w:semiHidden="0" w:uiPriority="60" w:unhideWhenUsed="0"/>
+    <w:lsdException w:name="Light List Accent 3" w:semiHidden="0" w:uiPriority="61" w:unhideWhenUsed="0"/>
+    <w:lsdException w:name="Light Grid Accent 3" w:semiHidden="0" w:uiPriority="62" w:unhideWhenUsed="0"/>
+    <w:lsdException w:name="Medium Shading 1 Accent 3" w:semiHidden="0" w:uiPriority="63" w:unhideWhenUsed="0"/>
+    <w:lsdException w:name="Medium Shading 2 Accent 3" w:semiHidden="0" w:uiPriority="64" w:unhideWhenUsed="0"/>
+    <w:lsdException w:name="Medium List 1 Accent 3" w:semiHidden="0" w:uiPriority="65" w:unhideWhenUsed="0"/>
+    <w:lsdException w:name="Medium List 2 Accent 3" w:semiHidden="0" w:uiPriority="66" w:unhideWhenUsed="0"/>
+    <w:lsdException w:name="Medium Grid 1 Accent 3" w:semiHidden="0" w:uiPriority="67" w:unhideWhenUsed="0"/>
+    <w:lsdException w:name="Medium Grid 2 Accent 3" w:semiHidden="0" w:uiPriority="68" w:unhideWhenUsed="0"/>
+    <w:lsdException w:name="Medium Grid 3 Accent 3" w:semiHidden="0" w:uiPriority="69" w:unhideWhenUsed="0"/>
+    <w:lsdException w:name="Dark List Accent 3" w:semiHidden="0" w:uiPriority="70" w:unhideWhenUsed="0"/>
+    <w:lsdException w:name="Colorful Shading Accent 3" w:semiHidden="0" w:uiPriority="71" w:unhideWhenUsed="0"/>
+    <w:lsdException w:name="Colorful List Accent 3" w:semiHidden="0" w:uiPriority="72" w:unhideWhenUsed="0"/>
+    <w:lsdException w:name="Colorful Grid Accent 3" w:semiHidden="0" w:uiPriority="73" w:unhideWhenUsed="0"/>
+    <w:lsdException w:name="Light Shading Accent 4" w:semiHidden="0" w:uiPriority="60" w:unhideWhenUsed="0"/>
+    <w:lsdException w:name="Light List Accent 4" w:semiHidden="0" w:uiPriority="61" w:unhideWhenUsed="0"/>
+    <w:lsdException w:name="Light Grid Accent 4" w:semiHidden="0" w:uiPriority="62" w:unhideWhenUsed="0"/>
+    <w:lsdException w:name="Medium Shading 1 Accent 4" w:semiHidden="0" w:uiPriority="63" w:unhideWhenUsed="0"/>
+    <w:lsdException w:name="Medium Shading 2 Accent 4" w:semiHidden="0" w:uiPriority="64" w:unhideWhenUsed="0"/>
+    <w:lsdException w:name="Medium List 1 Accent 4" w:semiHidden="0" w:uiPriority="65" w:unhideWhenUsed="0"/>
+    <w:lsdException w:name="Medium List 2 Accent 4" w:semiHidden="0" w:uiPriority="66" w:unhideWhenUsed="0"/>
+    <w:lsdException w:name="Medium Grid 1 Accent 4" w:semiHidden="0" w:uiPriority="67" w:unhideWhenUsed="0"/>
+    <w:lsdException w:name="Medium Grid 2 Accent 4" w:semiHidden="0" w:uiPriority="68" w:unhideWhenUsed="0"/>
+    <w:lsdException w:name="Medium Grid 3 Accent 4" w:semiHidden="0" w:uiPriority="69" w:unhideWhenUsed="0"/>
+    <w:lsdException w:name="Dark List Accent 4" w:semiHidden="0" w:uiPriority="70" w:unhideWhenUsed="0"/>
+    <w:lsdException w:name="Colorful Shading Accent 4" w:semiHidden="0" w:uiPriority="71" w:unhideWhenUsed="0"/>
+    <w:lsdException w:name="Colorful List Accent 4" w:semiHidden="0" w:uiPriority="72" w:unhideWhenUsed="0"/>
+    <w:lsdException w:name="Colorful Grid Accent 4" w:semiHidden="0" w:uiPriority="73" w:unhideWhenUsed="0"/>
+    <w:lsdException w:name="Light Shading Accent 5" w:semiHidden="0" w:uiPriority="60" w:unhideWhenUsed="0"/>
+    <w:lsdException w:name="Light List Accent 5" w:semiHidden="0" w:uiPriority="61" w:unhideWhenUsed="0"/>
+    <w:lsdException w:name="Light Grid Accent 5" w:semiHidden="0" w:uiPriority="62" w:unhideWhenUsed="0"/>
+    <w:lsdException w:name="Medium Shading 1 Accent 5" w:semiHidden="0" w:uiPriority="63" w:unhideWhenUsed="0"/>
+    <w:lsdException w:name="Medium Shading 2 Accent 5" w:semiHidden="0" w:uiPriority="64" w:unhideWhenUsed="0"/>
+    <w:lsdException w:name="Medium List 1 Accent 5" w:semiHidden="0" w:uiPriority="65" w:unhideWhenUsed="0"/>
+    <w:lsdException w:name="Medium List 2 Accent 5" w:semiHidden="0" w:uiPriority="66" w:unhideWhenUsed="0"/>
+    <w:lsdException w:name="Medium Grid 1 Accent 5" w:semiHidden="0" w:uiPriority="67" w:unhideWhenUsed="0"/>
+    <w:lsdException w:name="Medium Grid 2 Accent 5" w:semiHidden="0" w:uiPriority="68" w:unhideWhenUsed="0"/>
+    <w:lsdException w:name="Medium Grid 3 Accent 5" w:semiHidden="0" w:uiPriority="69" w:unhideWhenUsed="0"/>
+    <w:lsdException w:name="Dark List Accent 5" w:semiHidden="0" w:uiPriority="70" w:unhideWhenUsed="0"/>
+    <w:lsdException w:name="Colorful Shading Accent 5" w:semiHidden="0" w:uiPriority="71" w:unhideWhenUsed="0"/>
+    <w:lsdException w:name="Colorful List Accent 5" w:semiHidden="0" w:uiPriority="72" w:unhideWhenUsed="0"/>
+    <w:lsdException w:name="Colorful Grid Accent 5" w:semiHidden="0" w:uiPriority="73" w:unhideWhenUsed="0"/>
+    <w:lsdException w:name="Light Shading Accent 6" w:semiHidden="0" w:uiPriority="60" w:unhideWhenUsed="0"/>
+    <w:lsdException w:name="Light List Accent 6" w:semiHidden="0" w:uiPriority="61" w:unhideWhenUsed="0"/>
+    <w:lsdException w:name="Light Grid Accent 6" w:semiHidden="0" w:uiPriority="62" w:unhideWhenUsed="0"/>
+    <w:lsdException w:name="Medium Shading 1 Accent 6" w:semiHidden="0" w:uiPriority="63" w:unhideWhenUsed="0"/>
+    <w:lsdException w:name="Medium Shading 2 Accent 6" w:semiHidden="0" w:uiPriority="64" w:unhideWhenUsed="0"/>
+    <w:lsdException w:name="Medium List 1 Accent 6" w:semiHidden="0" w:uiPriority="65" w:unhideWhenUsed="0"/>
+    <w:lsdException w:name="Medium List 2 Accent 6" w:semiHidden="0" w:uiPriority="66" w:unhideWhenUsed="0"/>
+    <w:lsdException w:name="Medium Grid 1 Accent 6" w:semiHidden="0" w:uiPriority="67" w:unhideWhenUsed="0"/>
+    <w:lsdException w:name="Medium Grid 2 Accent 6" w:semiHidden="0" w:uiPriority="68" w:unhideWhenUsed="0"/>
+    <w:lsdException w:name="Medium Grid 3 Accent 6" w:semiHidden="0" w:uiPriority="69" w:unhideWhenUsed="0"/>
+    <w:lsdException w:name="Dark List Accent 6" w:semiHidden="0" w:uiPriority="70" w:unhideWhenUsed="0"/>
+    <w:lsdException w:name="Colorful Shading Accent 6" w:semiHidden="0" w:uiPriority="71" w:unhideWhenUsed="0"/>
+    <w:lsdException w:name="Colorful List Accent 6" w:semiHidden="0" w:uiPriority="72" w:unhideWhenUsed="0"/>
+    <w:lsdException w:name="Colorful Grid Accent 6" w:semiHidden="0" w:uiPriority="73" w:unhideWhenUsed="0"/>
+    <w:lsdException w:name="Subtle Emphasis" w:semiHidden="0" w:uiPriority="19" w:unhideWhenUsed="0" w:qFormat="1"/>
+    <w:lsdException w:name="Intense Emphasis" w:semiHidden="0" w:uiPriority="21" w:unhideWhenUsed="0" w:qFormat="1"/>
+    <w:lsdException w:name="Subtle Reference" w:semiHidden="0" w:uiPriority="31" w:unhideWhenUsed="0" w:qFormat="1"/>
+    <w:lsdException w:name="Intense Reference" w:semiHidden="0" w:uiPriority="32" w:unhideWhenUsed="0" w:qFormat="1"/>
+    <w:lsdException w:name="Book Title" w:semiHidden="0" w:uiPriority="33" w:unhideWhenUsed="0" w:qFormat="1"/>
+    <w:lsdException w:name="Bibliography" w:uiPriority="37"/>
+    <w:lsdException w:name="TOC Heading" w:uiPriority="39" w:qFormat="1"/>
+  </w:latentStyles>
+  <w:style w:type="paragraph" w:default="1" w:styleId="Normal">
+    <w:name w:val="Normal"/>
+  </w:style>
+  <w:style w:type="paragraph" w:styleId="Heading1">
+    <w:name w:val="heading 1"/>
+    <w:basedOn w:val="Normal"/>
+    <w:next w:val="Normal"/>
+    <w:pPr>
+      <w:keepNext/>
+      <w:keepLines/>
+      <w:spacing w:before="200"/>
+      <w:contextualSpacing/>
+      <w:outlineLvl w:val="0"/>
+    </w:pPr>
+    <w:rPr>
+      <w:rFonts w:ascii="Trebuchet MS" w:eastAsia="Trebuchet MS" w:hAnsi="Trebuchet MS" w:cs="Trebuchet MS"/>
+      <w:sz w:val="32"/>
+      <w:szCs w:val="32"/>
+    </w:rPr>
+  </w:style>
+  <w:style w:type="paragraph" w:styleId="Heading2">
+    <w:name w:val="heading 2"/>
+    <w:basedOn w:val="Normal"/>
+    <w:next w:val="Normal"/>
+    <w:pPr>
+      <w:keepNext/>
+      <w:keepLines/>
+      <w:spacing w:before="200"/>
+      <w:contextualSpacing/>
+      <w:outlineLvl w:val="1"/>
+    </w:pPr>
+    <w:rPr>
+      <w:rFonts w:ascii="Trebuchet MS" w:eastAsia="Trebuchet MS" w:hAnsi="Trebuchet MS" w:cs="Trebuchet MS"/>
+      <w:b/>
+      <w:sz w:val="26"/>
+      <w:szCs w:val="26"/>
+    </w:rPr>
+  </w:style>
+  <w:style w:type="paragraph" w:styleId="Heading3">
+    <w:name w:val="heading 3"/>
+    <w:basedOn w:val="Normal"/>
+    <w:next w:val="Normal"/>
+    <w:pPr>
+      <w:keepNext/>
+      <w:keepLines/>
+      <w:spacing w:before="160"/>
+      <w:contextualSpacing/>
+      <w:outlineLvl w:val="2"/>
+    </w:pPr>
+    <w:rPr>
+      <w:rFonts w:ascii="Trebuchet MS" w:eastAsia="Trebuchet MS" w:hAnsi="Trebuchet MS" w:cs="Trebuchet MS"/>
+      <w:b/>
+      <w:color w:val="666666"/>
+      <w:sz w:val="24"/>
+      <w:szCs w:val="24"/>
+    </w:rPr>
+  </w:style>
+  <w:style w:type="paragraph" w:styleId="Heading4">
+    <w:name w:val="heading 4"/>
+    <w:basedOn w:val="Normal"/>
+    <w:next w:val="Normal"/>
+    <w:pPr>
+      <w:keepNext/>
+      <w:keepLines/>
+      <w:spacing w:before="160"/>
+      <w:contextualSpacing/>
+      <w:outlineLvl w:val="3"/>
+    </w:pPr>
+    <w:rPr>
+      <w:rFonts w:ascii="Trebuchet MS" w:eastAsia="Trebuchet MS" w:hAnsi="Trebuchet MS" w:cs="Trebuchet MS"/>
+      <w:color w:val="666666"/>
+      <w:u w:val="single"/>
+    </w:rPr>
+  </w:style>
+  <w:style w:type="paragraph" w:styleId="Heading5">
+    <w:name w:val="heading 5"/>
+    <w:basedOn w:val="Normal"/>
+    <w:next w:val="Normal"/>
+    <w:pPr>
+      <w:keepNext/>
+      <w:keepLines/>
+      <w:spacing w:before="160"/>
+      <w:contextualSpacing/>
+      <w:outlineLvl w:val="4"/>
+    </w:pPr>
+    <w:rPr>
+      <w:rFonts w:ascii="Trebuchet MS" w:eastAsia="Trebuchet MS" w:hAnsi="Trebuchet MS" w:cs="Trebuchet MS"/>
+      <w:color w:val="666666"/>
+    </w:rPr>
+  </w:style>
+  <w:style w:type="paragraph" w:styleId="Heading6">
+    <w:name w:val="heading 6"/>
+    <w:basedOn w:val="Normal"/>
+    <w:next w:val="Normal"/>
+    <w:pPr>
+      <w:keepNext/>
+      <w:keepLines/>
+      <w:spacing w:before="160"/>
+      <w:contextualSpacing/>
+      <w:outlineLvl w:val="5"/>
+    </w:pPr>
+    <w:rPr>
+      <w:rFonts w:ascii="Trebuchet MS" w:eastAsia="Trebuchet MS" w:hAnsi="Trebuchet MS" w:cs="Trebuchet MS"/>
+      <w:i/>
+      <w:color w:val="666666"/>
+    </w:rPr>
+  </w:style>
+  <w:style w:type="character" w:default="1" w:styleId="DefaultParagraphFont">
+    <w:name w:val="Default Paragraph Font"/>
+    <w:uiPriority w:val="1"/>
+    <w:semiHidden/>
+    <w:unhideWhenUsed/>
+  </w:style>
+  <w:style w:type="table" w:default="1" w:styleId="TableNormal">
+    <w:name w:val="Normal Table"/>
+    <w:uiPriority w:val="99"/>
+    <w:semiHidden/>
+    <w:unhideWhenUsed/>
+    <w:tblPr>
+      <w:tblInd w:w="0" w:type="dxa"/>
+      <w:tblCellMar>
+        <w:top w:w="0" w:type="dxa"/>
+        <w:left w:w="108" w:type="dxa"/>
+        <w:bottom w:w="0" w:type="dxa"/>
+        <w:right w:w="108" w:type="dxa"/>
+      </w:tblCellMar>
+    </w:tblPr>
+  </w:style>
+  <w:style w:type="numbering" w:default="1" w:styleId="NoList">
+    <w:name w:val="No List"/>
+    <w:uiPriority w:val="99"/>
+    <w:semiHidden/>
+    <w:unhideWhenUsed/>
+  </w:style>
+  <w:style w:type="paragraph" w:styleId="Title">
+    <w:name w:val="Title"/>
+    <w:basedOn w:val="Normal"/>
+    <w:next w:val="Normal"/>
+    <w:pPr>
+      <w:keepNext/>
+      <w:keepLines/>
+      <w:contextualSpacing/>
+    </w:pPr>
+    <w:rPr>
+      <w:rFonts w:ascii="Trebuchet MS" w:eastAsia="Trebuchet MS" w:hAnsi="Trebuchet MS" w:cs="Trebuchet MS"/>
+      <w:sz w:val="42"/>
+      <w:szCs w:val="42"/>
+    </w:rPr>
+  </w:style>
+  <w:style w:type="paragraph" w:styleId="Subtitle">
+    <w:name w:val="Subtitle"/>
+    <w:basedOn w:val="Normal"/>
+    <w:next w:val="Normal"/>
+    <w:pPr>
+      <w:keepNext/>
+      <w:keepLines/>
+      <w:spacing w:after="200"/>
+      <w:contextualSpacing/>
+    </w:pPr>
+    <w:rPr>
+      <w:rFonts w:ascii="Trebuchet MS" w:eastAsia="Trebuchet MS" w:hAnsi="Trebuchet MS" w:cs="Trebuchet MS"/>
+      <w:i/>
+      <w:color w:val="666666"/>
+    </w:rPr>
+  </w:style>
+  <w:style w:type="paragraph" w:styleId="BalloonText">
+    <w:name w:val="Balloon Text"/>
+    <w:basedOn w:val="Normal"/>
+    <w:link w:val="BalloonTextChar"/>
+    <w:uiPriority w:val="99"/>
+    <w:semiHidden/>
+    <w:unhideWhenUsed/>
+    <w:rsid w:val="00807161"/>
+    <w:pPr>
+      <w:spacing w:line="240" w:lineRule="auto"/>
+    </w:pPr>
+    <w:rPr>
+      <w:rFonts w:ascii="Lucida Grande" w:hAnsi="Lucida Grande" w:cs="Lucida Grande"/>
+      <w:sz w:val="18"/>
+      <w:szCs w:val="18"/>
+    </w:rPr>
+  </w:style>
+  <w:style w:type="character" w:customStyle="1" w:styleId="BalloonTextChar">
+    <w:name w:val="Balloon Text Char"/>
+    <w:basedOn w:val="DefaultParagraphFont"/>
+    <w:link w:val="BalloonText"/>
+    <w:uiPriority w:val="99"/>
+    <w:semiHidden/>
+    <w:rsid w:val="00807161"/>
+    <w:rPr>
+      <w:rFonts w:ascii="Lucida Grande" w:hAnsi="Lucida Grande" w:cs="Lucida Grande"/>
+      <w:sz w:val="18"/>
+      <w:szCs w:val="18"/>
     </w:rPr>
   </w:style>
 </w:styles>
@@ -1068,7 +1211,7 @@
     </a:clrScheme>
     <a:fontScheme name="Office">
       <a:majorFont>
-        <a:latin typeface="Calibri Light" panose="020F0302020204030204"/>
+        <a:latin typeface="Calibri Light"/>
         <a:ea typeface=""/>
         <a:cs typeface=""/>
         <a:font script="Jpan" typeface="ＭＳ ゴシック"/>
@@ -1103,7 +1246,7 @@
         <a:font script="Geor" typeface="Sylfaen"/>
       </a:majorFont>
       <a:minorFont>
-        <a:latin typeface="Calibri" panose="020F0502020204030204"/>
+        <a:latin typeface="Calibri"/>
         <a:ea typeface=""/>
         <a:cs typeface=""/>
         <a:font script="Jpan" typeface="ＭＳ 明朝"/>
@@ -1280,7 +1423,7 @@
   <a:extraClrSchemeLst/>
   <a:extLst>
     <a:ext uri="{05A4C25C-085E-4340-85A3-A5531E510DB2}">
-      <thm15:themeFamily xmlns:thm15="http://schemas.microsoft.com/office/thememl/2012/main" name="Office Theme" id="{62F939B6-93AF-4DB8-9C6B-D6C7DFDC589F}" vid="{4A3C46E8-61CC-4603-A589-7422A47A8E4A}"/>
+      <thm15:themeFamily xmlns:thm15="http://schemas.microsoft.com/office/thememl/2012/main" xmlns="" name="Office Theme" id="{62F939B6-93AF-4DB8-9C6B-D6C7DFDC589F}" vid="{4A3C46E8-61CC-4603-A589-7422A47A8E4A}"/>
     </a:ext>
   </a:extLst>
 </a:theme>

</xml_diff>